<commit_message>
:constrcution: plots for szakdolgozat
</commit_message>
<xml_diff>
--- a/szakdoga/szakdolgozat.docx
+++ b/szakdoga/szakdolgozat.docx
@@ -12,7 +12,7 @@
           <w:lang w:eastAsia="hu-HU"/>
         </w:rPr>
         <w:drawing>
-          <wp:inline distT="0" distB="0" distL="0" distR="0" wp14:anchorId="5D62D356" wp14:editId="52710A97">
+          <wp:inline distT="0" distB="0" distL="0" distR="0" wp14:anchorId="5D62D356" wp14:editId="3248A35B">
             <wp:extent cx="1933575" cy="542925"/>
             <wp:effectExtent l="0" t="0" r="0" b="0"/>
             <wp:docPr id="1" name="Kép 1"/>
@@ -419,7 +419,7 @@
       <w:r>
         <w:fldChar w:fldCharType="separate"/>
       </w:r>
-      <w:hyperlink w:anchor="_Toc214638949" w:history="1">
+      <w:hyperlink w:anchor="_Toc214720638" w:history="1">
         <w:r>
           <w:rPr>
             <w:rStyle w:val="Hiperhivatkozs"/>
@@ -446,7 +446,7 @@
             <w:noProof/>
             <w:webHidden/>
           </w:rPr>
-          <w:instrText xml:space="preserve"> PAGEREF _Toc214638949 \h </w:instrText>
+          <w:instrText xml:space="preserve"> PAGEREF _Toc214720638 \h </w:instrText>
         </w:r>
         <w:r>
           <w:rPr>
@@ -488,7 +488,7 @@
           <w14:ligatures w14:val="standardContextual"/>
         </w:rPr>
       </w:pPr>
-      <w:hyperlink w:anchor="_Toc214638950" w:history="1">
+      <w:hyperlink w:anchor="_Toc214720639" w:history="1">
         <w:r>
           <w:rPr>
             <w:rStyle w:val="Hiperhivatkozs"/>
@@ -515,7 +515,7 @@
             <w:noProof/>
             <w:webHidden/>
           </w:rPr>
-          <w:instrText xml:space="preserve"> PAGEREF _Toc214638950 \h </w:instrText>
+          <w:instrText xml:space="preserve"> PAGEREF _Toc214720639 \h </w:instrText>
         </w:r>
         <w:r>
           <w:rPr>
@@ -557,7 +557,7 @@
           <w14:ligatures w14:val="standardContextual"/>
         </w:rPr>
       </w:pPr>
-      <w:hyperlink w:anchor="_Toc214638951" w:history="1">
+      <w:hyperlink w:anchor="_Toc214720640" w:history="1">
         <w:r>
           <w:rPr>
             <w:rStyle w:val="Hiperhivatkozs"/>
@@ -584,7 +584,7 @@
             <w:noProof/>
             <w:webHidden/>
           </w:rPr>
-          <w:instrText xml:space="preserve"> PAGEREF _Toc214638951 \h </w:instrText>
+          <w:instrText xml:space="preserve"> PAGEREF _Toc214720640 \h </w:instrText>
         </w:r>
         <w:r>
           <w:rPr>
@@ -628,7 +628,7 @@
           <w14:ligatures w14:val="standardContextual"/>
         </w:rPr>
       </w:pPr>
-      <w:hyperlink w:anchor="_Toc214638952" w:history="1">
+      <w:hyperlink w:anchor="_Toc214720641" w:history="1">
         <w:r>
           <w:rPr>
             <w:rStyle w:val="Hiperhivatkozs"/>
@@ -655,7 +655,7 @@
             <w:noProof/>
             <w:webHidden/>
           </w:rPr>
-          <w:instrText xml:space="preserve"> PAGEREF _Toc214638952 \h </w:instrText>
+          <w:instrText xml:space="preserve"> PAGEREF _Toc214720641 \h </w:instrText>
         </w:r>
         <w:r>
           <w:rPr>
@@ -699,7 +699,7 @@
           <w14:ligatures w14:val="standardContextual"/>
         </w:rPr>
       </w:pPr>
-      <w:hyperlink w:anchor="_Toc214638953" w:history="1">
+      <w:hyperlink w:anchor="_Toc214720642" w:history="1">
         <w:r>
           <w:rPr>
             <w:rStyle w:val="Hiperhivatkozs"/>
@@ -726,7 +726,7 @@
             <w:noProof/>
             <w:webHidden/>
           </w:rPr>
-          <w:instrText xml:space="preserve"> PAGEREF _Toc214638953 \h </w:instrText>
+          <w:instrText xml:space="preserve"> PAGEREF _Toc214720642 \h </w:instrText>
         </w:r>
         <w:r>
           <w:rPr>
@@ -770,7 +770,7 @@
           <w14:ligatures w14:val="standardContextual"/>
         </w:rPr>
       </w:pPr>
-      <w:hyperlink w:anchor="_Toc214638954" w:history="1">
+      <w:hyperlink w:anchor="_Toc214720643" w:history="1">
         <w:r>
           <w:rPr>
             <w:rStyle w:val="Hiperhivatkozs"/>
@@ -797,7 +797,7 @@
             <w:noProof/>
             <w:webHidden/>
           </w:rPr>
-          <w:instrText xml:space="preserve"> PAGEREF _Toc214638954 \h </w:instrText>
+          <w:instrText xml:space="preserve"> PAGEREF _Toc214720643 \h </w:instrText>
         </w:r>
         <w:r>
           <w:rPr>
@@ -839,7 +839,7 @@
           <w14:ligatures w14:val="standardContextual"/>
         </w:rPr>
       </w:pPr>
-      <w:hyperlink w:anchor="_Toc214638955" w:history="1">
+      <w:hyperlink w:anchor="_Toc214720644" w:history="1">
         <w:r>
           <w:rPr>
             <w:rStyle w:val="Hiperhivatkozs"/>
@@ -866,7 +866,7 @@
             <w:noProof/>
             <w:webHidden/>
           </w:rPr>
-          <w:instrText xml:space="preserve"> PAGEREF _Toc214638955 \h </w:instrText>
+          <w:instrText xml:space="preserve"> PAGEREF _Toc214720644 \h </w:instrText>
         </w:r>
         <w:r>
           <w:rPr>
@@ -910,7 +910,7 @@
           <w14:ligatures w14:val="standardContextual"/>
         </w:rPr>
       </w:pPr>
-      <w:hyperlink w:anchor="_Toc214638956" w:history="1">
+      <w:hyperlink w:anchor="_Toc214720645" w:history="1">
         <w:r>
           <w:rPr>
             <w:rStyle w:val="Hiperhivatkozs"/>
@@ -937,7 +937,7 @@
             <w:noProof/>
             <w:webHidden/>
           </w:rPr>
-          <w:instrText xml:space="preserve"> PAGEREF _Toc214638956 \h </w:instrText>
+          <w:instrText xml:space="preserve"> PAGEREF _Toc214720645 \h </w:instrText>
         </w:r>
         <w:r>
           <w:rPr>
@@ -981,7 +981,7 @@
           <w14:ligatures w14:val="standardContextual"/>
         </w:rPr>
       </w:pPr>
-      <w:hyperlink w:anchor="_Toc214638957" w:history="1">
+      <w:hyperlink w:anchor="_Toc214720646" w:history="1">
         <w:r>
           <w:rPr>
             <w:rStyle w:val="Hiperhivatkozs"/>
@@ -1008,7 +1008,7 @@
             <w:noProof/>
             <w:webHidden/>
           </w:rPr>
-          <w:instrText xml:space="preserve"> PAGEREF _Toc214638957 \h </w:instrText>
+          <w:instrText xml:space="preserve"> PAGEREF _Toc214720646 \h </w:instrText>
         </w:r>
         <w:r>
           <w:rPr>
@@ -1052,7 +1052,7 @@
           <w14:ligatures w14:val="standardContextual"/>
         </w:rPr>
       </w:pPr>
-      <w:hyperlink w:anchor="_Toc214638958" w:history="1">
+      <w:hyperlink w:anchor="_Toc214720647" w:history="1">
         <w:r>
           <w:rPr>
             <w:rStyle w:val="Hiperhivatkozs"/>
@@ -1079,7 +1079,7 @@
             <w:noProof/>
             <w:webHidden/>
           </w:rPr>
-          <w:instrText xml:space="preserve"> PAGEREF _Toc214638958 \h </w:instrText>
+          <w:instrText xml:space="preserve"> PAGEREF _Toc214720647 \h </w:instrText>
         </w:r>
         <w:r>
           <w:rPr>
@@ -1123,7 +1123,7 @@
           <w14:ligatures w14:val="standardContextual"/>
         </w:rPr>
       </w:pPr>
-      <w:hyperlink w:anchor="_Toc214638959" w:history="1">
+      <w:hyperlink w:anchor="_Toc214720648" w:history="1">
         <w:r>
           <w:rPr>
             <w:rStyle w:val="Hiperhivatkozs"/>
@@ -1150,7 +1150,7 @@
             <w:noProof/>
             <w:webHidden/>
           </w:rPr>
-          <w:instrText xml:space="preserve"> PAGEREF _Toc214638959 \h </w:instrText>
+          <w:instrText xml:space="preserve"> PAGEREF _Toc214720648 \h </w:instrText>
         </w:r>
         <w:r>
           <w:rPr>
@@ -1194,7 +1194,7 @@
           <w14:ligatures w14:val="standardContextual"/>
         </w:rPr>
       </w:pPr>
-      <w:hyperlink w:anchor="_Toc214638960" w:history="1">
+      <w:hyperlink w:anchor="_Toc214720649" w:history="1">
         <w:r>
           <w:rPr>
             <w:rStyle w:val="Hiperhivatkozs"/>
@@ -1221,7 +1221,7 @@
             <w:noProof/>
             <w:webHidden/>
           </w:rPr>
-          <w:instrText xml:space="preserve"> PAGEREF _Toc214638960 \h </w:instrText>
+          <w:instrText xml:space="preserve"> PAGEREF _Toc214720649 \h </w:instrText>
         </w:r>
         <w:r>
           <w:rPr>
@@ -1265,7 +1265,7 @@
           <w14:ligatures w14:val="standardContextual"/>
         </w:rPr>
       </w:pPr>
-      <w:hyperlink w:anchor="_Toc214638961" w:history="1">
+      <w:hyperlink w:anchor="_Toc214720650" w:history="1">
         <w:r>
           <w:rPr>
             <w:rStyle w:val="Hiperhivatkozs"/>
@@ -1292,7 +1292,7 @@
             <w:noProof/>
             <w:webHidden/>
           </w:rPr>
-          <w:instrText xml:space="preserve"> PAGEREF _Toc214638961 \h </w:instrText>
+          <w:instrText xml:space="preserve"> PAGEREF _Toc214720650 \h </w:instrText>
         </w:r>
         <w:r>
           <w:rPr>
@@ -1336,7 +1336,7 @@
           <w14:ligatures w14:val="standardContextual"/>
         </w:rPr>
       </w:pPr>
-      <w:hyperlink w:anchor="_Toc214638962" w:history="1">
+      <w:hyperlink w:anchor="_Toc214720651" w:history="1">
         <w:r>
           <w:rPr>
             <w:rStyle w:val="Hiperhivatkozs"/>
@@ -1363,7 +1363,7 @@
             <w:noProof/>
             <w:webHidden/>
           </w:rPr>
-          <w:instrText xml:space="preserve"> PAGEREF _Toc214638962 \h </w:instrText>
+          <w:instrText xml:space="preserve"> PAGEREF _Toc214720651 \h </w:instrText>
         </w:r>
         <w:r>
           <w:rPr>
@@ -1407,7 +1407,7 @@
           <w14:ligatures w14:val="standardContextual"/>
         </w:rPr>
       </w:pPr>
-      <w:hyperlink w:anchor="_Toc214638963" w:history="1">
+      <w:hyperlink w:anchor="_Toc214720652" w:history="1">
         <w:r>
           <w:rPr>
             <w:rStyle w:val="Hiperhivatkozs"/>
@@ -1434,7 +1434,7 @@
             <w:noProof/>
             <w:webHidden/>
           </w:rPr>
-          <w:instrText xml:space="preserve"> PAGEREF _Toc214638963 \h </w:instrText>
+          <w:instrText xml:space="preserve"> PAGEREF _Toc214720652 \h </w:instrText>
         </w:r>
         <w:r>
           <w:rPr>
@@ -1476,7 +1476,7 @@
           <w14:ligatures w14:val="standardContextual"/>
         </w:rPr>
       </w:pPr>
-      <w:hyperlink w:anchor="_Toc214638964" w:history="1">
+      <w:hyperlink w:anchor="_Toc214720653" w:history="1">
         <w:r>
           <w:rPr>
             <w:rStyle w:val="Hiperhivatkozs"/>
@@ -1503,7 +1503,7 @@
             <w:noProof/>
             <w:webHidden/>
           </w:rPr>
-          <w:instrText xml:space="preserve"> PAGEREF _Toc214638964 \h </w:instrText>
+          <w:instrText xml:space="preserve"> PAGEREF _Toc214720653 \h </w:instrText>
         </w:r>
         <w:r>
           <w:rPr>
@@ -1547,7 +1547,7 @@
           <w14:ligatures w14:val="standardContextual"/>
         </w:rPr>
       </w:pPr>
-      <w:hyperlink w:anchor="_Toc214638965" w:history="1">
+      <w:hyperlink w:anchor="_Toc214720654" w:history="1">
         <w:r>
           <w:rPr>
             <w:rStyle w:val="Hiperhivatkozs"/>
@@ -1575,7 +1575,7 @@
             <w:noProof/>
             <w:webHidden/>
           </w:rPr>
-          <w:instrText xml:space="preserve"> PAGEREF _Toc214638965 \h </w:instrText>
+          <w:instrText xml:space="preserve"> PAGEREF _Toc214720654 \h </w:instrText>
         </w:r>
         <w:r>
           <w:rPr>
@@ -1619,7 +1619,7 @@
           <w14:ligatures w14:val="standardContextual"/>
         </w:rPr>
       </w:pPr>
-      <w:hyperlink w:anchor="_Toc214638966" w:history="1">
+      <w:hyperlink w:anchor="_Toc214720655" w:history="1">
         <w:r>
           <w:rPr>
             <w:rStyle w:val="Hiperhivatkozs"/>
@@ -1647,7 +1647,7 @@
             <w:noProof/>
             <w:webHidden/>
           </w:rPr>
-          <w:instrText xml:space="preserve"> PAGEREF _Toc214638966 \h </w:instrText>
+          <w:instrText xml:space="preserve"> PAGEREF _Toc214720655 \h </w:instrText>
         </w:r>
         <w:r>
           <w:rPr>
@@ -1691,7 +1691,7 @@
           <w14:ligatures w14:val="standardContextual"/>
         </w:rPr>
       </w:pPr>
-      <w:hyperlink w:anchor="_Toc214638967" w:history="1">
+      <w:hyperlink w:anchor="_Toc214720656" w:history="1">
         <w:r>
           <w:rPr>
             <w:rStyle w:val="Hiperhivatkozs"/>
@@ -1719,7 +1719,7 @@
             <w:noProof/>
             <w:webHidden/>
           </w:rPr>
-          <w:instrText xml:space="preserve"> PAGEREF _Toc214638967 \h </w:instrText>
+          <w:instrText xml:space="preserve"> PAGEREF _Toc214720656 \h </w:instrText>
         </w:r>
         <w:r>
           <w:rPr>
@@ -1763,7 +1763,7 @@
           <w14:ligatures w14:val="standardContextual"/>
         </w:rPr>
       </w:pPr>
-      <w:hyperlink w:anchor="_Toc214638968" w:history="1">
+      <w:hyperlink w:anchor="_Toc214720657" w:history="1">
         <w:r>
           <w:rPr>
             <w:rStyle w:val="Hiperhivatkozs"/>
@@ -1791,7 +1791,7 @@
             <w:noProof/>
             <w:webHidden/>
           </w:rPr>
-          <w:instrText xml:space="preserve"> PAGEREF _Toc214638968 \h </w:instrText>
+          <w:instrText xml:space="preserve"> PAGEREF _Toc214720657 \h </w:instrText>
         </w:r>
         <w:r>
           <w:rPr>
@@ -1835,7 +1835,7 @@
           <w14:ligatures w14:val="standardContextual"/>
         </w:rPr>
       </w:pPr>
-      <w:hyperlink w:anchor="_Toc214638969" w:history="1">
+      <w:hyperlink w:anchor="_Toc214720658" w:history="1">
         <w:r>
           <w:rPr>
             <w:rStyle w:val="Hiperhivatkozs"/>
@@ -1863,7 +1863,7 @@
             <w:noProof/>
             <w:webHidden/>
           </w:rPr>
-          <w:instrText xml:space="preserve"> PAGEREF _Toc214638969 \h </w:instrText>
+          <w:instrText xml:space="preserve"> PAGEREF _Toc214720658 \h </w:instrText>
         </w:r>
         <w:r>
           <w:rPr>
@@ -1907,7 +1907,7 @@
           <w14:ligatures w14:val="standardContextual"/>
         </w:rPr>
       </w:pPr>
-      <w:hyperlink w:anchor="_Toc214638970" w:history="1">
+      <w:hyperlink w:anchor="_Toc214720659" w:history="1">
         <w:r>
           <w:rPr>
             <w:rStyle w:val="Hiperhivatkozs"/>
@@ -1935,7 +1935,7 @@
             <w:noProof/>
             <w:webHidden/>
           </w:rPr>
-          <w:instrText xml:space="preserve"> PAGEREF _Toc214638970 \h </w:instrText>
+          <w:instrText xml:space="preserve"> PAGEREF _Toc214720659 \h </w:instrText>
         </w:r>
         <w:r>
           <w:rPr>
@@ -1977,7 +1977,7 @@
           <w14:ligatures w14:val="standardContextual"/>
         </w:rPr>
       </w:pPr>
-      <w:hyperlink w:anchor="_Toc214638971" w:history="1">
+      <w:hyperlink w:anchor="_Toc214720660" w:history="1">
         <w:r>
           <w:rPr>
             <w:rStyle w:val="Hiperhivatkozs"/>
@@ -2004,7 +2004,7 @@
             <w:noProof/>
             <w:webHidden/>
           </w:rPr>
-          <w:instrText xml:space="preserve"> PAGEREF _Toc214638971 \h </w:instrText>
+          <w:instrText xml:space="preserve"> PAGEREF _Toc214720660 \h </w:instrText>
         </w:r>
         <w:r>
           <w:rPr>
@@ -2048,7 +2048,7 @@
           <w14:ligatures w14:val="standardContextual"/>
         </w:rPr>
       </w:pPr>
-      <w:hyperlink w:anchor="_Toc214638972" w:history="1">
+      <w:hyperlink w:anchor="_Toc214720661" w:history="1">
         <w:r>
           <w:rPr>
             <w:rStyle w:val="Hiperhivatkozs"/>
@@ -2075,7 +2075,7 @@
             <w:noProof/>
             <w:webHidden/>
           </w:rPr>
-          <w:instrText xml:space="preserve"> PAGEREF _Toc214638972 \h </w:instrText>
+          <w:instrText xml:space="preserve"> PAGEREF _Toc214720661 \h </w:instrText>
         </w:r>
         <w:r>
           <w:rPr>
@@ -2119,7 +2119,7 @@
           <w14:ligatures w14:val="standardContextual"/>
         </w:rPr>
       </w:pPr>
-      <w:hyperlink w:anchor="_Toc214638973" w:history="1">
+      <w:hyperlink w:anchor="_Toc214720662" w:history="1">
         <w:r>
           <w:rPr>
             <w:rStyle w:val="Hiperhivatkozs"/>
@@ -2146,7 +2146,7 @@
             <w:noProof/>
             <w:webHidden/>
           </w:rPr>
-          <w:instrText xml:space="preserve"> PAGEREF _Toc214638973 \h </w:instrText>
+          <w:instrText xml:space="preserve"> PAGEREF _Toc214720662 \h </w:instrText>
         </w:r>
         <w:r>
           <w:rPr>
@@ -2190,7 +2190,7 @@
           <w14:ligatures w14:val="standardContextual"/>
         </w:rPr>
       </w:pPr>
-      <w:hyperlink w:anchor="_Toc214638974" w:history="1">
+      <w:hyperlink w:anchor="_Toc214720663" w:history="1">
         <w:r>
           <w:rPr>
             <w:rStyle w:val="Hiperhivatkozs"/>
@@ -2217,7 +2217,7 @@
             <w:noProof/>
             <w:webHidden/>
           </w:rPr>
-          <w:instrText xml:space="preserve"> PAGEREF _Toc214638974 \h </w:instrText>
+          <w:instrText xml:space="preserve"> PAGEREF _Toc214720663 \h </w:instrText>
         </w:r>
         <w:r>
           <w:rPr>
@@ -2259,7 +2259,7 @@
           <w14:ligatures w14:val="standardContextual"/>
         </w:rPr>
       </w:pPr>
-      <w:hyperlink w:anchor="_Toc214638975" w:history="1">
+      <w:hyperlink w:anchor="_Toc214720664" w:history="1">
         <w:r>
           <w:rPr>
             <w:rStyle w:val="Hiperhivatkozs"/>
@@ -2286,7 +2286,7 @@
             <w:noProof/>
             <w:webHidden/>
           </w:rPr>
-          <w:instrText xml:space="preserve"> PAGEREF _Toc214638975 \h </w:instrText>
+          <w:instrText xml:space="preserve"> PAGEREF _Toc214720664 \h </w:instrText>
         </w:r>
         <w:r>
           <w:rPr>
@@ -2330,7 +2330,7 @@
           <w14:ligatures w14:val="standardContextual"/>
         </w:rPr>
       </w:pPr>
-      <w:hyperlink w:anchor="_Toc214638976" w:history="1">
+      <w:hyperlink w:anchor="_Toc214720665" w:history="1">
         <w:r>
           <w:rPr>
             <w:rStyle w:val="Hiperhivatkozs"/>
@@ -2357,7 +2357,7 @@
             <w:noProof/>
             <w:webHidden/>
           </w:rPr>
-          <w:instrText xml:space="preserve"> PAGEREF _Toc214638976 \h </w:instrText>
+          <w:instrText xml:space="preserve"> PAGEREF _Toc214720665 \h </w:instrText>
         </w:r>
         <w:r>
           <w:rPr>
@@ -2401,7 +2401,7 @@
           <w14:ligatures w14:val="standardContextual"/>
         </w:rPr>
       </w:pPr>
-      <w:hyperlink w:anchor="_Toc214638977" w:history="1">
+      <w:hyperlink w:anchor="_Toc214720666" w:history="1">
         <w:r>
           <w:rPr>
             <w:rStyle w:val="Hiperhivatkozs"/>
@@ -2428,7 +2428,7 @@
             <w:noProof/>
             <w:webHidden/>
           </w:rPr>
-          <w:instrText xml:space="preserve"> PAGEREF _Toc214638977 \h </w:instrText>
+          <w:instrText xml:space="preserve"> PAGEREF _Toc214720666 \h </w:instrText>
         </w:r>
         <w:r>
           <w:rPr>
@@ -2472,7 +2472,7 @@
           <w14:ligatures w14:val="standardContextual"/>
         </w:rPr>
       </w:pPr>
-      <w:hyperlink w:anchor="_Toc214638978" w:history="1">
+      <w:hyperlink w:anchor="_Toc214720667" w:history="1">
         <w:r>
           <w:rPr>
             <w:rStyle w:val="Hiperhivatkozs"/>
@@ -2499,7 +2499,7 @@
             <w:noProof/>
             <w:webHidden/>
           </w:rPr>
-          <w:instrText xml:space="preserve"> PAGEREF _Toc214638978 \h </w:instrText>
+          <w:instrText xml:space="preserve"> PAGEREF _Toc214720667 \h </w:instrText>
         </w:r>
         <w:r>
           <w:rPr>
@@ -2541,7 +2541,7 @@
           <w14:ligatures w14:val="standardContextual"/>
         </w:rPr>
       </w:pPr>
-      <w:hyperlink w:anchor="_Toc214638979" w:history="1">
+      <w:hyperlink w:anchor="_Toc214720668" w:history="1">
         <w:r>
           <w:rPr>
             <w:rStyle w:val="Hiperhivatkozs"/>
@@ -2568,7 +2568,7 @@
             <w:noProof/>
             <w:webHidden/>
           </w:rPr>
-          <w:instrText xml:space="preserve"> PAGEREF _Toc214638979 \h </w:instrText>
+          <w:instrText xml:space="preserve"> PAGEREF _Toc214720668 \h </w:instrText>
         </w:r>
         <w:r>
           <w:rPr>
@@ -2610,7 +2610,7 @@
           <w14:ligatures w14:val="standardContextual"/>
         </w:rPr>
       </w:pPr>
-      <w:hyperlink w:anchor="_Toc214638980" w:history="1">
+      <w:hyperlink w:anchor="_Toc214720669" w:history="1">
         <w:r>
           <w:rPr>
             <w:rStyle w:val="Hiperhivatkozs"/>
@@ -2637,7 +2637,7 @@
             <w:noProof/>
             <w:webHidden/>
           </w:rPr>
-          <w:instrText xml:space="preserve"> PAGEREF _Toc214638980 \h </w:instrText>
+          <w:instrText xml:space="preserve"> PAGEREF _Toc214720669 \h </w:instrText>
         </w:r>
         <w:r>
           <w:rPr>
@@ -2679,7 +2679,7 @@
           <w14:ligatures w14:val="standardContextual"/>
         </w:rPr>
       </w:pPr>
-      <w:hyperlink w:anchor="_Toc214638981" w:history="1">
+      <w:hyperlink w:anchor="_Toc214720670" w:history="1">
         <w:r>
           <w:rPr>
             <w:rStyle w:val="Hiperhivatkozs"/>
@@ -2706,7 +2706,7 @@
             <w:noProof/>
             <w:webHidden/>
           </w:rPr>
-          <w:instrText xml:space="preserve"> PAGEREF _Toc214638981 \h </w:instrText>
+          <w:instrText xml:space="preserve"> PAGEREF _Toc214720670 \h </w:instrText>
         </w:r>
         <w:r>
           <w:rPr>
@@ -2727,75 +2727,6 @@
             <w:webHidden/>
           </w:rPr>
           <w:t>44</w:t>
-        </w:r>
-        <w:r>
-          <w:rPr>
-            <w:noProof/>
-            <w:webHidden/>
-          </w:rPr>
-          <w:fldChar w:fldCharType="end"/>
-        </w:r>
-      </w:hyperlink>
-    </w:p>
-    <w:p>
-      <w:pPr>
-        <w:pStyle w:val="TJ1"/>
-        <w:rPr>
-          <w:rFonts w:asciiTheme="minorHAnsi" w:eastAsiaTheme="minorEastAsia" w:hAnsiTheme="minorHAnsi" w:cstheme="minorBidi"/>
-          <w:b w:val="0"/>
-          <w:noProof/>
-          <w:kern w:val="2"/>
-          <w14:ligatures w14:val="standardContextual"/>
-        </w:rPr>
-      </w:pPr>
-      <w:hyperlink w:anchor="_Toc214638982" w:history="1">
-        <w:r>
-          <w:rPr>
-            <w:rStyle w:val="Hiperhivatkozs"/>
-            <w:noProof/>
-          </w:rPr>
-          <w:t>Függelék</w:t>
-        </w:r>
-        <w:r>
-          <w:rPr>
-            <w:noProof/>
-            <w:webHidden/>
-          </w:rPr>
-          <w:tab/>
-        </w:r>
-        <w:r>
-          <w:rPr>
-            <w:noProof/>
-            <w:webHidden/>
-          </w:rPr>
-          <w:fldChar w:fldCharType="begin"/>
-        </w:r>
-        <w:r>
-          <w:rPr>
-            <w:noProof/>
-            <w:webHidden/>
-          </w:rPr>
-          <w:instrText xml:space="preserve"> PAGEREF _Toc214638982 \h </w:instrText>
-        </w:r>
-        <w:r>
-          <w:rPr>
-            <w:noProof/>
-            <w:webHidden/>
-          </w:rPr>
-        </w:r>
-        <w:r>
-          <w:rPr>
-            <w:noProof/>
-            <w:webHidden/>
-          </w:rPr>
-          <w:fldChar w:fldCharType="separate"/>
-        </w:r>
-        <w:r>
-          <w:rPr>
-            <w:noProof/>
-            <w:webHidden/>
-          </w:rPr>
-          <w:t>47</w:t>
         </w:r>
         <w:r>
           <w:rPr>
@@ -2920,7 +2851,7 @@
         <w:rPr>
           <w:noProof/>
         </w:rPr>
-        <w:t>2025. 11. 21.</w:t>
+        <w:t>2025. 11. 22.</w:t>
       </w:r>
       <w:r>
         <w:fldChar w:fldCharType="end"/>
@@ -2993,7 +2924,7 @@
         <w:pStyle w:val="Cmsor1"/>
         <w:spacing w:before="0"/>
       </w:pPr>
-      <w:bookmarkStart w:id="0" w:name="_Toc214638949"/>
+      <w:bookmarkStart w:id="0" w:name="_Toc214720638"/>
       <w:r>
         <w:lastRenderedPageBreak/>
         <w:t>Összefoglaló</w:t>
@@ -3009,7 +2940,7 @@
       <w:pPr>
         <w:pStyle w:val="Fejezetcimszmozsnlkl"/>
       </w:pPr>
-      <w:bookmarkStart w:id="1" w:name="_Toc214638950"/>
+      <w:bookmarkStart w:id="1" w:name="_Toc214720639"/>
       <w:r>
         <w:lastRenderedPageBreak/>
         <w:t>Abstract</w:t>
@@ -3032,7 +2963,7 @@
         <w:pStyle w:val="Cmsor1"/>
       </w:pPr>
       <w:bookmarkStart w:id="2" w:name="_Toc332797397"/>
-      <w:bookmarkStart w:id="3" w:name="_Toc214638951"/>
+      <w:bookmarkStart w:id="3" w:name="_Toc214720640"/>
       <w:r>
         <w:lastRenderedPageBreak/>
         <w:t xml:space="preserve">1 </w:t>
@@ -3047,7 +2978,7 @@
       <w:pPr>
         <w:pStyle w:val="Cmsor2"/>
       </w:pPr>
-      <w:bookmarkStart w:id="4" w:name="_Toc214638952"/>
+      <w:bookmarkStart w:id="4" w:name="_Toc214720641"/>
       <w:r>
         <w:t>A kutatás cél</w:t>
       </w:r>
@@ -3153,7 +3084,7 @@
       <w:pPr>
         <w:pStyle w:val="Cmsor2"/>
       </w:pPr>
-      <w:bookmarkStart w:id="5" w:name="_Toc214638953"/>
+      <w:bookmarkStart w:id="5" w:name="_Toc214720642"/>
       <w:r>
         <w:t>RAG-rendszerek szerepe a modern NLP-ben</w:t>
       </w:r>
@@ -3195,7 +3126,7 @@
       <w:pPr>
         <w:pStyle w:val="Cmsor2"/>
       </w:pPr>
-      <w:bookmarkStart w:id="6" w:name="_Toc214638954"/>
+      <w:bookmarkStart w:id="6" w:name="_Toc214720643"/>
       <w:r>
         <w:t>Hatékonysági kérdések nagy dokumentumkorpuszok esetén</w:t>
       </w:r>
@@ -3559,7 +3490,7 @@
       <w:pPr>
         <w:pStyle w:val="Cmsor1"/>
       </w:pPr>
-      <w:bookmarkStart w:id="7" w:name="_Toc214638955"/>
+      <w:bookmarkStart w:id="7" w:name="_Toc214720644"/>
       <w:r>
         <w:lastRenderedPageBreak/>
         <w:t>2 Elméleti háttér</w:t>
@@ -3618,7 +3549,7 @@
           <w:numId w:val="0"/>
         </w:numPr>
       </w:pPr>
-      <w:bookmarkStart w:id="8" w:name="_Toc214638956"/>
+      <w:bookmarkStart w:id="8" w:name="_Toc214720645"/>
       <w:r>
         <w:t xml:space="preserve">2.1 </w:t>
       </w:r>
@@ -3897,7 +3828,7 @@
           <w:numId w:val="0"/>
         </w:numPr>
       </w:pPr>
-      <w:bookmarkStart w:id="9" w:name="_Toc214638957"/>
+      <w:bookmarkStart w:id="9" w:name="_Toc214720646"/>
       <w:r>
         <w:t xml:space="preserve">2.2 </w:t>
       </w:r>
@@ -3910,7 +3841,7 @@
       <w:pPr>
         <w:pStyle w:val="Cmsor3"/>
       </w:pPr>
-      <w:bookmarkStart w:id="10" w:name="_Toc214638958"/>
+      <w:bookmarkStart w:id="10" w:name="_Toc214720647"/>
       <w:r>
         <w:t xml:space="preserve">2.2.1 </w:t>
       </w:r>
@@ -3966,7 +3897,7 @@
       <w:pPr>
         <w:pStyle w:val="Cmsor3"/>
       </w:pPr>
-      <w:bookmarkStart w:id="11" w:name="_Toc214638959"/>
+      <w:bookmarkStart w:id="11" w:name="_Toc214720648"/>
       <w:r>
         <w:t>2.2.2 T</w:t>
       </w:r>
@@ -4404,7 +4335,7 @@
       <w:pPr>
         <w:pStyle w:val="Cmsor3"/>
       </w:pPr>
-      <w:bookmarkStart w:id="12" w:name="_Toc214638960"/>
+      <w:bookmarkStart w:id="12" w:name="_Toc214720649"/>
       <w:r>
         <w:t xml:space="preserve">2.2.3 </w:t>
       </w:r>
@@ -4536,7 +4467,7 @@
           <w:numId w:val="0"/>
         </w:numPr>
       </w:pPr>
-      <w:bookmarkStart w:id="13" w:name="_Toc214638961"/>
+      <w:bookmarkStart w:id="13" w:name="_Toc214720650"/>
       <w:r>
         <w:lastRenderedPageBreak/>
         <w:t xml:space="preserve">2.3 </w:t>
@@ -4550,7 +4481,7 @@
       <w:pPr>
         <w:pStyle w:val="Cmsor3"/>
       </w:pPr>
-      <w:bookmarkStart w:id="14" w:name="_Toc214638962"/>
+      <w:bookmarkStart w:id="14" w:name="_Toc214720651"/>
       <w:r>
         <w:t>2</w:t>
       </w:r>
@@ -4576,7 +4507,7 @@
       <w:pPr>
         <w:pStyle w:val="Cmsor3"/>
       </w:pPr>
-      <w:bookmarkStart w:id="15" w:name="_Toc214638963"/>
+      <w:bookmarkStart w:id="15" w:name="_Toc214720652"/>
       <w:r>
         <w:t>2.3.2 Offline és online klaszterezés</w:t>
       </w:r>
@@ -4665,7 +4596,7 @@
       <w:pPr>
         <w:pStyle w:val="Cmsor1"/>
       </w:pPr>
-      <w:bookmarkStart w:id="16" w:name="_Toc214638964"/>
+      <w:bookmarkStart w:id="16" w:name="_Toc214720653"/>
       <w:r>
         <w:lastRenderedPageBreak/>
         <w:t>3</w:t>
@@ -4893,7 +4824,7 @@
           <w:lang w:eastAsia="en-US"/>
         </w:rPr>
       </w:pPr>
-      <w:bookmarkStart w:id="17" w:name="_Toc214638965"/>
+      <w:bookmarkStart w:id="17" w:name="_Toc214720654"/>
       <w:r>
         <w:rPr>
           <w:lang w:eastAsia="en-US"/>
@@ -5475,7 +5406,7 @@
           <w:lang w:eastAsia="en-US"/>
         </w:rPr>
       </w:pPr>
-      <w:bookmarkStart w:id="18" w:name="_Toc214638966"/>
+      <w:bookmarkStart w:id="18" w:name="_Toc214720655"/>
       <w:r>
         <w:rPr>
           <w:lang w:eastAsia="en-US"/>
@@ -5503,7 +5434,7 @@
           <w:lang w:eastAsia="en-US"/>
         </w:rPr>
       </w:pPr>
-      <w:bookmarkStart w:id="19" w:name="_Toc214638967"/>
+      <w:bookmarkStart w:id="19" w:name="_Toc214720656"/>
       <w:r>
         <w:rPr>
           <w:lang w:eastAsia="en-US"/>
@@ -5923,6 +5854,9 @@
                   </m:sSubPr>
                   <m:e>
                     <m:r>
+                      <m:rPr>
+                        <m:sty m:val="bi"/>
+                      </m:rPr>
                       <w:rPr>
                         <w:rFonts w:ascii="Cambria Math" w:hAnsi="Cambria Math"/>
                         <w:lang w:eastAsia="en-US"/>
@@ -5932,6 +5866,9 @@
                   </m:e>
                   <m:sub>
                     <m:r>
+                      <m:rPr>
+                        <m:sty m:val="bi"/>
+                      </m:rPr>
                       <w:rPr>
                         <w:rFonts w:ascii="Cambria Math" w:hAnsi="Cambria Math"/>
                         <w:lang w:eastAsia="en-US"/>
@@ -5941,6 +5878,9 @@
                   </m:sub>
                 </m:sSub>
                 <m:r>
+                  <m:rPr>
+                    <m:sty m:val="bi"/>
+                  </m:rPr>
                   <w:rPr>
                     <w:rFonts w:ascii="Cambria Math" w:hAnsi="Cambria Math"/>
                     <w:lang w:eastAsia="en-US"/>
@@ -5975,7 +5915,7 @@
                       <m:fName>
                         <m:r>
                           <m:rPr>
-                            <m:sty m:val="p"/>
+                            <m:sty m:val="b"/>
                           </m:rPr>
                           <w:rPr>
                             <w:rFonts w:ascii="Cambria Math" w:hAnsi="Cambria Math"/>
@@ -5986,6 +5926,9 @@
                       </m:fName>
                       <m:e>
                         <m:r>
+                          <m:rPr>
+                            <m:sty m:val="bi"/>
+                          </m:rPr>
                           <w:rPr>
                             <w:rFonts w:ascii="Cambria Math" w:hAnsi="Cambria Math"/>
                             <w:lang w:eastAsia="en-US"/>
@@ -5997,6 +5940,9 @@
                   </m:e>
                   <m:sub>
                     <m:r>
+                      <m:rPr>
+                        <m:sty m:val="bi"/>
+                      </m:rPr>
                       <w:rPr>
                         <w:rFonts w:ascii="Cambria Math" w:hAnsi="Cambria Math"/>
                         <w:lang w:eastAsia="en-US"/>
@@ -6034,6 +5980,9 @@
                       </m:sSubPr>
                       <m:e>
                         <m:r>
+                          <m:rPr>
+                            <m:sty m:val="bi"/>
+                          </m:rPr>
                           <w:rPr>
                             <w:rFonts w:ascii="Cambria Math" w:hAnsi="Cambria Math"/>
                             <w:lang w:eastAsia="en-US"/>
@@ -6043,6 +5992,9 @@
                       </m:e>
                       <m:sub>
                         <m:r>
+                          <m:rPr>
+                            <m:sty m:val="bi"/>
+                          </m:rPr>
                           <w:rPr>
                             <w:rFonts w:ascii="Cambria Math" w:hAnsi="Cambria Math"/>
                             <w:lang w:eastAsia="en-US"/>
@@ -6052,6 +6004,9 @@
                       </m:sub>
                     </m:sSub>
                     <m:r>
+                      <m:rPr>
+                        <m:sty m:val="bi"/>
+                      </m:rPr>
                       <w:rPr>
                         <w:rFonts w:ascii="Cambria Math" w:hAnsi="Cambria Math"/>
                         <w:lang w:eastAsia="en-US"/>
@@ -6072,6 +6027,9 @@
                       </m:sSubPr>
                       <m:e>
                         <m:r>
+                          <m:rPr>
+                            <m:sty m:val="bi"/>
+                          </m:rPr>
                           <w:rPr>
                             <w:rFonts w:ascii="Cambria Math" w:hAnsi="Cambria Math"/>
                             <w:lang w:eastAsia="en-US"/>
@@ -6081,6 +6039,9 @@
                       </m:e>
                       <m:sub>
                         <m:r>
+                          <m:rPr>
+                            <m:sty m:val="bi"/>
+                          </m:rPr>
                           <w:rPr>
                             <w:rFonts w:ascii="Cambria Math" w:hAnsi="Cambria Math"/>
                             <w:lang w:eastAsia="en-US"/>
@@ -6284,7 +6245,7 @@
           <w:lang w:eastAsia="en-US"/>
         </w:rPr>
       </w:pPr>
-      <w:bookmarkStart w:id="20" w:name="_Toc214638968"/>
+      <w:bookmarkStart w:id="20" w:name="_Toc214720657"/>
       <w:r>
         <w:rPr>
           <w:lang w:eastAsia="en-US"/>
@@ -6751,6 +6712,9 @@
                   </m:sSubPr>
                   <m:e>
                     <m:r>
+                      <m:rPr>
+                        <m:sty m:val="bi"/>
+                      </m:rPr>
                       <w:rPr>
                         <w:rFonts w:ascii="Cambria Math" w:hAnsi="Cambria Math"/>
                         <w:lang w:eastAsia="en-US"/>
@@ -6760,6 +6724,9 @@
                   </m:e>
                   <m:sub>
                     <m:r>
+                      <m:rPr>
+                        <m:sty m:val="bi"/>
+                      </m:rPr>
                       <w:rPr>
                         <w:rFonts w:ascii="Cambria Math" w:hAnsi="Cambria Math"/>
                         <w:lang w:eastAsia="en-US"/>
@@ -6769,6 +6736,9 @@
                   </m:sub>
                 </m:sSub>
                 <m:r>
+                  <m:rPr>
+                    <m:sty m:val="bi"/>
+                  </m:rPr>
                   <w:rPr>
                     <w:rFonts w:ascii="Cambria Math" w:hAnsi="Cambria Math"/>
                     <w:lang w:eastAsia="en-US"/>
@@ -6802,6 +6772,9 @@
                       </m:sSubPr>
                       <m:e>
                         <m:r>
+                          <m:rPr>
+                            <m:sty m:val="bi"/>
+                          </m:rPr>
                           <w:rPr>
                             <w:rFonts w:ascii="Cambria Math" w:hAnsi="Cambria Math"/>
                             <w:lang w:eastAsia="en-US"/>
@@ -6811,6 +6784,9 @@
                       </m:e>
                       <m:sub>
                         <m:r>
+                          <m:rPr>
+                            <m:sty m:val="bi"/>
+                          </m:rPr>
                           <w:rPr>
                             <w:rFonts w:ascii="Cambria Math" w:hAnsi="Cambria Math"/>
                             <w:lang w:eastAsia="en-US"/>
@@ -6834,7 +6810,7 @@
                       <m:e>
                         <m:r>
                           <m:rPr>
-                            <m:sty m:val="p"/>
+                            <m:sty m:val="b"/>
                           </m:rPr>
                           <w:rPr>
                             <w:rFonts w:ascii="Cambria Math" w:hAnsi="Cambria Math" w:cs="Cambria Math"/>
@@ -6842,6 +6818,9 @@
                           <m:t>⋅</m:t>
                         </m:r>
                         <m:r>
+                          <m:rPr>
+                            <m:sty m:val="bi"/>
+                          </m:rPr>
                           <w:rPr>
                             <w:rFonts w:ascii="Cambria Math" w:hAnsi="Cambria Math"/>
                             <w:lang w:eastAsia="en-US"/>
@@ -6851,6 +6830,9 @@
                       </m:e>
                       <m:sub>
                         <m:r>
+                          <m:rPr>
+                            <m:sty m:val="bi"/>
+                          </m:rPr>
                           <w:rPr>
                             <w:rFonts w:ascii="Cambria Math" w:hAnsi="Cambria Math"/>
                             <w:lang w:eastAsia="en-US"/>
@@ -6860,6 +6842,9 @@
                       </m:sub>
                     </m:sSub>
                     <m:r>
+                      <m:rPr>
+                        <m:sty m:val="bi"/>
+                      </m:rPr>
                       <w:rPr>
                         <w:rFonts w:ascii="Cambria Math" w:hAnsi="Cambria Math"/>
                         <w:lang w:eastAsia="en-US"/>
@@ -6880,6 +6865,9 @@
                       </m:sSubPr>
                       <m:e>
                         <m:r>
+                          <m:rPr>
+                            <m:sty m:val="bi"/>
+                          </m:rPr>
                           <w:rPr>
                             <w:rFonts w:ascii="Cambria Math" w:hAnsi="Cambria Math"/>
                             <w:lang w:eastAsia="en-US"/>
@@ -6889,6 +6877,9 @@
                       </m:e>
                       <m:sub>
                         <m:r>
+                          <m:rPr>
+                            <m:sty m:val="bi"/>
+                          </m:rPr>
                           <w:rPr>
                             <w:rFonts w:ascii="Cambria Math" w:hAnsi="Cambria Math"/>
                             <w:lang w:eastAsia="en-US"/>
@@ -6899,7 +6890,7 @@
                     </m:sSub>
                     <m:r>
                       <m:rPr>
-                        <m:sty m:val="p"/>
+                        <m:sty m:val="b"/>
                       </m:rPr>
                       <w:rPr>
                         <w:rFonts w:ascii="Cambria Math" w:hAnsi="Cambria Math" w:cs="Cambria Math"/>
@@ -6920,6 +6911,9 @@
                       </m:sSubPr>
                       <m:e>
                         <m:r>
+                          <m:rPr>
+                            <m:sty m:val="bi"/>
+                          </m:rPr>
                           <w:rPr>
                             <w:rFonts w:ascii="Cambria Math" w:hAnsi="Cambria Math"/>
                             <w:lang w:eastAsia="en-US"/>
@@ -6929,6 +6923,9 @@
                       </m:e>
                       <m:sub>
                         <m:r>
+                          <m:rPr>
+                            <m:sty m:val="bi"/>
+                          </m:rPr>
                           <w:rPr>
                             <w:rFonts w:ascii="Cambria Math" w:hAnsi="Cambria Math"/>
                             <w:lang w:eastAsia="en-US"/>
@@ -6953,6 +6950,9 @@
                       </m:sSubPr>
                       <m:e>
                         <m:r>
+                          <m:rPr>
+                            <m:sty m:val="bi"/>
+                          </m:rPr>
                           <w:rPr>
                             <w:rFonts w:ascii="Cambria Math" w:hAnsi="Cambria Math"/>
                             <w:lang w:eastAsia="en-US"/>
@@ -6962,6 +6962,9 @@
                       </m:e>
                       <m:sub>
                         <m:r>
+                          <m:rPr>
+                            <m:sty m:val="bi"/>
+                          </m:rPr>
                           <w:rPr>
                             <w:rFonts w:ascii="Cambria Math" w:hAnsi="Cambria Math"/>
                             <w:lang w:eastAsia="en-US"/>
@@ -6971,6 +6974,9 @@
                       </m:sub>
                     </m:sSub>
                     <m:r>
+                      <m:rPr>
+                        <m:sty m:val="bi"/>
+                      </m:rPr>
                       <w:rPr>
                         <w:rFonts w:ascii="Cambria Math" w:hAnsi="Cambria Math"/>
                         <w:lang w:eastAsia="en-US"/>
@@ -6991,6 +6997,9 @@
                       </m:sSubPr>
                       <m:e>
                         <m:r>
+                          <m:rPr>
+                            <m:sty m:val="bi"/>
+                          </m:rPr>
                           <w:rPr>
                             <w:rFonts w:ascii="Cambria Math" w:hAnsi="Cambria Math"/>
                             <w:lang w:eastAsia="en-US"/>
@@ -7000,6 +7009,9 @@
                       </m:e>
                       <m:sub>
                         <m:r>
+                          <m:rPr>
+                            <m:sty m:val="bi"/>
+                          </m:rPr>
                           <w:rPr>
                             <w:rFonts w:ascii="Cambria Math" w:hAnsi="Cambria Math"/>
                             <w:lang w:eastAsia="en-US"/>
@@ -7334,7 +7346,7 @@
           <w:lang w:eastAsia="en-US"/>
         </w:rPr>
       </w:pPr>
-      <w:bookmarkStart w:id="21" w:name="_Toc214638969"/>
+      <w:bookmarkStart w:id="21" w:name="_Toc214720658"/>
       <w:r>
         <w:rPr>
           <w:lang w:eastAsia="en-US"/>
@@ -8386,7 +8398,7 @@
           <w:lang w:eastAsia="en-US"/>
         </w:rPr>
       </w:pPr>
-      <w:bookmarkStart w:id="22" w:name="_Toc214638970"/>
+      <w:bookmarkStart w:id="22" w:name="_Toc214720659"/>
       <w:r>
         <w:rPr>
           <w:lang w:eastAsia="en-US"/>
@@ -8395,185 +8407,842 @@
       </w:r>
       <w:bookmarkEnd w:id="22"/>
     </w:p>
-    <w:p>
-      <w:pPr>
-        <w:pStyle w:val="Kd"/>
-        <w:rPr>
-          <w:lang w:eastAsia="en-US"/>
-        </w:rPr>
-      </w:pPr>
-      <w:r>
-        <w:rPr>
-          <w:lang w:eastAsia="en-US"/>
-        </w:rPr>
-        <w:t>1. KMeans++ inicializálás</w:t>
-      </w:r>
-    </w:p>
-    <w:p>
-      <w:pPr>
-        <w:pStyle w:val="Kd"/>
-        <w:rPr>
-          <w:lang w:eastAsia="en-US"/>
-        </w:rPr>
-      </w:pPr>
-      <w:r>
-        <w:rPr>
-          <w:lang w:eastAsia="en-US"/>
-        </w:rPr>
-        <w:t>2. FOR x_adat IN batch:</w:t>
-      </w:r>
-    </w:p>
-    <w:p>
-      <w:pPr>
-        <w:pStyle w:val="Kd"/>
-        <w:rPr>
-          <w:lang w:eastAsia="en-US"/>
-        </w:rPr>
-      </w:pPr>
-      <w:r>
-        <w:rPr>
-          <w:lang w:eastAsia="en-US"/>
-        </w:rPr>
-        <w:tab/>
-        <w:t>distance_adat = min(</w:t>
-      </w:r>
-      <w:r>
-        <w:rPr>
-          <w:lang w:eastAsia="en-US"/>
-        </w:rPr>
-        <w:t>distance(</w:t>
-      </w:r>
-      <w:r>
-        <w:rPr>
-          <w:lang w:eastAsia="en-US"/>
-        </w:rPr>
-        <w:t>x_adat, centroid)</w:t>
-      </w:r>
-      <w:r>
-        <w:rPr>
-          <w:lang w:eastAsia="en-US"/>
-        </w:rPr>
-        <w:t>)</w:t>
-      </w:r>
-      <w:r>
-        <w:rPr>
-          <w:lang w:eastAsia="en-US"/>
-        </w:rPr>
-        <w:t xml:space="preserve"> minden centroidra</w:t>
-      </w:r>
-    </w:p>
-    <w:p>
-      <w:pPr>
-        <w:pStyle w:val="Kd"/>
-        <w:rPr>
-          <w:lang w:eastAsia="en-US"/>
-        </w:rPr>
-      </w:pPr>
-      <w:r>
-        <w:rPr>
-          <w:lang w:eastAsia="en-US"/>
-        </w:rPr>
-        <w:tab/>
-        <w:t>IF distance_adat &gt; new_cluster_threshold:</w:t>
-      </w:r>
-    </w:p>
-    <w:p>
-      <w:pPr>
-        <w:pStyle w:val="Kd"/>
-        <w:rPr>
-          <w:lang w:eastAsia="en-US"/>
-        </w:rPr>
-      </w:pPr>
-      <w:r>
-        <w:rPr>
-          <w:lang w:eastAsia="en-US"/>
-        </w:rPr>
-        <w:tab/>
-      </w:r>
-      <w:r>
-        <w:rPr>
-          <w:lang w:eastAsia="en-US"/>
-        </w:rPr>
-        <w:tab/>
-        <w:t>x_adat új klaszterbe kerül</w:t>
-      </w:r>
-    </w:p>
-    <w:p>
-      <w:pPr>
-        <w:pStyle w:val="Kd"/>
-        <w:rPr>
-          <w:lang w:eastAsia="en-US"/>
-        </w:rPr>
-      </w:pPr>
-      <w:r>
-        <w:rPr>
-          <w:lang w:eastAsia="en-US"/>
-        </w:rPr>
-        <w:tab/>
-        <w:t>ELSE:</w:t>
-      </w:r>
-    </w:p>
-    <w:p>
-      <w:pPr>
-        <w:pStyle w:val="Kd"/>
-        <w:rPr>
-          <w:lang w:eastAsia="en-US"/>
-        </w:rPr>
-      </w:pPr>
-      <w:r>
-        <w:rPr>
-          <w:lang w:eastAsia="en-US"/>
-        </w:rPr>
-        <w:tab/>
-      </w:r>
-      <w:r>
-        <w:rPr>
-          <w:lang w:eastAsia="en-US"/>
-        </w:rPr>
-        <w:tab/>
-        <w:t>x_adat a legközelebbi klaszterbe</w:t>
-      </w:r>
-    </w:p>
-    <w:p>
-      <w:pPr>
-        <w:pStyle w:val="Kd"/>
-        <w:rPr>
-          <w:lang w:eastAsia="en-US"/>
-        </w:rPr>
-      </w:pPr>
-      <w:r>
-        <w:rPr>
-          <w:lang w:eastAsia="en-US"/>
-        </w:rPr>
-        <w:t>3. FOR minden centroidra:</w:t>
-      </w:r>
-    </w:p>
-    <w:p>
-      <w:pPr>
-        <w:pStyle w:val="Kd"/>
-        <w:rPr>
-          <w:i/>
-          <w:iCs/>
-          <w:lang w:eastAsia="en-US"/>
-        </w:rPr>
-      </w:pPr>
-      <w:r>
-        <w:rPr>
-          <w:lang w:eastAsia="en-US"/>
-        </w:rPr>
-        <w:tab/>
-        <w:t>centroid</w:t>
-      </w:r>
-      <w:r>
-        <w:rPr>
-          <w:vertAlign w:val="subscript"/>
-          <w:lang w:eastAsia="en-US"/>
-        </w:rPr>
-        <w:t>i</w:t>
-      </w:r>
-      <w:r>
-        <w:rPr>
-          <w:vertAlign w:val="subscript"/>
+    <w:tbl>
+      <w:tblPr>
+        <w:tblStyle w:val="Tblzategyszer2"/>
+        <w:tblW w:w="0" w:type="auto"/>
+        <w:tblLook w:val="04A0" w:firstRow="1" w:lastRow="0" w:firstColumn="1" w:lastColumn="0" w:noHBand="0" w:noVBand="1"/>
+      </w:tblPr>
+      <w:tblGrid>
+        <w:gridCol w:w="8504"/>
+      </w:tblGrid>
+      <w:tr>
+        <w:trPr>
+          <w:cnfStyle w:val="100000000000" w:firstRow="1" w:lastRow="0" w:firstColumn="0" w:lastColumn="0" w:oddVBand="0" w:evenVBand="0" w:oddHBand="0" w:evenHBand="0" w:firstRowFirstColumn="0" w:firstRowLastColumn="0" w:lastRowFirstColumn="0" w:lastRowLastColumn="0"/>
+        </w:trPr>
+        <w:tc>
+          <w:tcPr>
+            <w:cnfStyle w:val="001000000000" w:firstRow="0" w:lastRow="0" w:firstColumn="1" w:lastColumn="0" w:oddVBand="0" w:evenVBand="0" w:oddHBand="0" w:evenHBand="0" w:firstRowFirstColumn="0" w:firstRowLastColumn="0" w:lastRowFirstColumn="0" w:lastRowLastColumn="0"/>
+            <w:tcW w:w="9062" w:type="dxa"/>
+          </w:tcPr>
+          <w:p>
+            <w:pPr>
+              <w:spacing w:before="60" w:after="60" w:line="240" w:lineRule="auto"/>
+              <w:ind w:firstLine="34"/>
+              <w:rPr>
+                <w:rFonts w:asciiTheme="majorBidi" w:hAnsiTheme="majorBidi" w:cstheme="majorBidi"/>
+              </w:rPr>
+            </w:pPr>
+            <w:r>
+              <w:rPr>
+                <w:rFonts w:asciiTheme="majorBidi" w:hAnsiTheme="majorBidi" w:cstheme="majorBidi"/>
+              </w:rPr>
+              <w:t>Algoritmus 3.1.: Online KMeans</w:t>
+            </w:r>
+          </w:p>
+        </w:tc>
+      </w:tr>
+      <w:tr>
+        <w:trPr>
+          <w:cnfStyle w:val="000000100000" w:firstRow="0" w:lastRow="0" w:firstColumn="0" w:lastColumn="0" w:oddVBand="0" w:evenVBand="0" w:oddHBand="1" w:evenHBand="0" w:firstRowFirstColumn="0" w:firstRowLastColumn="0" w:lastRowFirstColumn="0" w:lastRowLastColumn="0"/>
+        </w:trPr>
+        <w:tc>
+          <w:tcPr>
+            <w:cnfStyle w:val="001000000000" w:firstRow="0" w:lastRow="0" w:firstColumn="1" w:lastColumn="0" w:oddVBand="0" w:evenVBand="0" w:oddHBand="0" w:evenHBand="0" w:firstRowFirstColumn="0" w:firstRowLastColumn="0" w:lastRowFirstColumn="0" w:lastRowLastColumn="0"/>
+            <w:tcW w:w="9062" w:type="dxa"/>
+          </w:tcPr>
+          <w:p>
+            <w:pPr>
+              <w:spacing w:before="60" w:line="240" w:lineRule="auto"/>
+              <w:ind w:firstLine="34"/>
+              <w:rPr>
+                <w:rFonts w:asciiTheme="majorBidi" w:hAnsiTheme="majorBidi" w:cstheme="majorBidi"/>
+              </w:rPr>
+            </w:pPr>
+            <w:r>
+              <w:rPr>
+                <w:rFonts w:asciiTheme="majorBidi" w:hAnsiTheme="majorBidi" w:cstheme="majorBidi"/>
+                <w:b w:val="0"/>
+                <w:bCs w:val="0"/>
+              </w:rPr>
+              <w:t xml:space="preserve">1.        </w:t>
+            </w:r>
+            <w:r>
+              <w:rPr>
+                <w:rFonts w:asciiTheme="majorBidi" w:hAnsiTheme="majorBidi" w:cstheme="majorBidi"/>
+              </w:rPr>
+              <w:t>Input</w:t>
+            </w:r>
+            <w:r>
+              <w:rPr>
+                <w:rFonts w:asciiTheme="majorBidi" w:hAnsiTheme="majorBidi" w:cstheme="majorBidi"/>
+                <w:b w:val="0"/>
+                <w:bCs w:val="0"/>
+              </w:rPr>
+              <w:t xml:space="preserve"> batch_adat</w:t>
+            </w:r>
+          </w:p>
+          <w:p>
+            <w:pPr>
+              <w:spacing w:line="240" w:lineRule="auto"/>
+              <w:ind w:firstLine="32"/>
+              <w:rPr>
+                <w:rFonts w:asciiTheme="majorBidi" w:hAnsiTheme="majorBidi" w:cstheme="majorBidi"/>
+                <w:b w:val="0"/>
+                <w:bCs w:val="0"/>
+              </w:rPr>
+            </w:pPr>
+            <w:r>
+              <w:rPr>
+                <w:rFonts w:asciiTheme="majorBidi" w:hAnsiTheme="majorBidi" w:cstheme="majorBidi"/>
+                <w:b w:val="0"/>
+                <w:bCs w:val="0"/>
+              </w:rPr>
+              <w:t xml:space="preserve">2.        </w:t>
+            </w:r>
+            <w:r>
+              <w:rPr>
+                <w:rFonts w:asciiTheme="majorBidi" w:hAnsiTheme="majorBidi" w:cstheme="majorBidi"/>
+              </w:rPr>
+              <w:t>if</w:t>
+            </w:r>
+            <w:r>
+              <w:rPr>
+                <w:rFonts w:asciiTheme="majorBidi" w:hAnsiTheme="majorBidi" w:cstheme="majorBidi"/>
+                <w:b w:val="0"/>
+                <w:bCs w:val="0"/>
+              </w:rPr>
+              <w:t xml:space="preserve"> centroids is None </w:t>
+            </w:r>
+            <w:r>
+              <w:rPr>
+                <w:rFonts w:asciiTheme="majorBidi" w:hAnsiTheme="majorBidi" w:cstheme="majorBidi"/>
+              </w:rPr>
+              <w:t>then</w:t>
+            </w:r>
+          </w:p>
+          <w:p>
+            <w:pPr>
+              <w:spacing w:line="240" w:lineRule="auto"/>
+              <w:ind w:firstLine="32"/>
+              <w:rPr>
+                <w:rFonts w:asciiTheme="majorBidi" w:hAnsiTheme="majorBidi" w:cstheme="majorBidi"/>
+              </w:rPr>
+            </w:pPr>
+            <w:r>
+              <w:rPr>
+                <w:rFonts w:asciiTheme="majorBidi" w:hAnsiTheme="majorBidi" w:cstheme="majorBidi"/>
+                <w:b w:val="0"/>
+                <w:bCs w:val="0"/>
+              </w:rPr>
+              <w:t xml:space="preserve">3.                </w:t>
+            </w:r>
+            <w:r>
+              <w:rPr>
+                <w:rFonts w:asciiTheme="majorBidi" w:hAnsiTheme="majorBidi" w:cstheme="majorBidi"/>
+              </w:rPr>
+              <w:t xml:space="preserve">function </w:t>
+            </w:r>
+            <w:r>
+              <w:rPr>
+                <w:rFonts w:asciiTheme="majorBidi" w:hAnsiTheme="majorBidi" w:cstheme="majorBidi"/>
+                <w:b w:val="0"/>
+                <w:bCs w:val="0"/>
+              </w:rPr>
+              <w:t>initialize_centroids(batch_adat)</w:t>
+            </w:r>
+          </w:p>
+          <w:p>
+            <w:pPr>
+              <w:spacing w:line="240" w:lineRule="auto"/>
+              <w:ind w:firstLine="32"/>
+              <w:rPr>
+                <w:rFonts w:asciiTheme="majorBidi" w:hAnsiTheme="majorBidi" w:cstheme="majorBidi"/>
+              </w:rPr>
+            </w:pPr>
+            <w:r>
+              <w:rPr>
+                <w:rFonts w:asciiTheme="majorBidi" w:hAnsiTheme="majorBidi" w:cstheme="majorBidi"/>
+                <w:b w:val="0"/>
+                <w:bCs w:val="0"/>
+              </w:rPr>
+              <w:t xml:space="preserve">4.        </w:t>
+            </w:r>
+            <w:r>
+              <w:rPr>
+                <w:rFonts w:asciiTheme="majorBidi" w:hAnsiTheme="majorBidi" w:cstheme="majorBidi"/>
+              </w:rPr>
+              <w:t>end if</w:t>
+            </w:r>
+          </w:p>
+          <w:p>
+            <w:pPr>
+              <w:spacing w:line="240" w:lineRule="auto"/>
+              <w:ind w:firstLine="32"/>
+              <w:rPr>
+                <w:rFonts w:asciiTheme="majorBidi" w:hAnsiTheme="majorBidi" w:cstheme="majorBidi"/>
+                <w:b w:val="0"/>
+                <w:bCs w:val="0"/>
+              </w:rPr>
+            </w:pPr>
+            <w:r>
+              <w:rPr>
+                <w:rFonts w:asciiTheme="majorBidi" w:hAnsiTheme="majorBidi" w:cstheme="majorBidi"/>
+                <w:b w:val="0"/>
+                <w:bCs w:val="0"/>
+              </w:rPr>
+              <w:t>5.</w:t>
+            </w:r>
+            <w:r>
+              <w:rPr>
+                <w:rFonts w:asciiTheme="majorBidi" w:hAnsiTheme="majorBidi" w:cstheme="majorBidi"/>
+                <w:b w:val="0"/>
+                <w:bCs w:val="0"/>
+              </w:rPr>
+              <w:t xml:space="preserve">        D ← </w:t>
+            </w:r>
+            <w:r>
+              <w:rPr>
+                <w:rFonts w:asciiTheme="majorBidi" w:hAnsiTheme="majorBidi" w:cstheme="majorBidi"/>
+              </w:rPr>
+              <w:t>function</w:t>
+            </w:r>
+            <w:r>
+              <w:rPr>
+                <w:rFonts w:asciiTheme="majorBidi" w:hAnsiTheme="majorBidi" w:cstheme="majorBidi"/>
+                <w:b w:val="0"/>
+                <w:bCs w:val="0"/>
+              </w:rPr>
+              <w:t xml:space="preserve"> _pairwise_dist(batch_adat, centroids)</w:t>
+            </w:r>
+          </w:p>
+          <w:p>
+            <w:pPr>
+              <w:spacing w:line="240" w:lineRule="auto"/>
+              <w:ind w:firstLine="32"/>
+              <w:rPr>
+                <w:rFonts w:asciiTheme="majorBidi" w:hAnsiTheme="majorBidi" w:cstheme="majorBidi"/>
+              </w:rPr>
+            </w:pPr>
+            <w:r>
+              <w:rPr>
+                <w:rFonts w:asciiTheme="majorBidi" w:hAnsiTheme="majorBidi" w:cstheme="majorBidi"/>
+                <w:b w:val="0"/>
+                <w:bCs w:val="0"/>
+              </w:rPr>
+              <w:t>6.</w:t>
+            </w:r>
+            <w:r>
+              <w:rPr>
+                <w:rFonts w:asciiTheme="majorBidi" w:hAnsiTheme="majorBidi" w:cstheme="majorBidi"/>
+                <w:b w:val="0"/>
+                <w:bCs w:val="0"/>
+              </w:rPr>
+              <w:t xml:space="preserve">        min_dist ← D.min(axis=1)</w:t>
+            </w:r>
+          </w:p>
+          <w:p>
+            <w:pPr>
+              <w:spacing w:line="240" w:lineRule="auto"/>
+              <w:ind w:firstLine="32"/>
+              <w:rPr>
+                <w:rFonts w:asciiTheme="majorBidi" w:hAnsiTheme="majorBidi" w:cstheme="majorBidi"/>
+              </w:rPr>
+            </w:pPr>
+            <w:r>
+              <w:rPr>
+                <w:rFonts w:asciiTheme="majorBidi" w:hAnsiTheme="majorBidi" w:cstheme="majorBidi"/>
+                <w:b w:val="0"/>
+                <w:bCs w:val="0"/>
+              </w:rPr>
+              <w:t>7.</w:t>
+            </w:r>
+            <w:r>
+              <w:rPr>
+                <w:rFonts w:asciiTheme="majorBidi" w:hAnsiTheme="majorBidi" w:cstheme="majorBidi"/>
+                <w:b w:val="0"/>
+                <w:bCs w:val="0"/>
+              </w:rPr>
+              <w:t xml:space="preserve">        labels ← D.argmin(axis=1)</w:t>
+            </w:r>
+          </w:p>
+          <w:p>
+            <w:pPr>
+              <w:spacing w:line="240" w:lineRule="auto"/>
+              <w:ind w:firstLine="32"/>
+              <w:rPr>
+                <w:rFonts w:asciiTheme="majorBidi" w:hAnsiTheme="majorBidi" w:cstheme="majorBidi"/>
+              </w:rPr>
+            </w:pPr>
+            <w:r>
+              <w:rPr>
+                <w:rFonts w:asciiTheme="majorBidi" w:hAnsiTheme="majorBidi" w:cstheme="majorBidi"/>
+                <w:b w:val="0"/>
+                <w:bCs w:val="0"/>
+              </w:rPr>
+              <w:t>8.</w:t>
+            </w:r>
+            <w:r>
+              <w:rPr>
+                <w:rFonts w:asciiTheme="majorBidi" w:hAnsiTheme="majorBidi" w:cstheme="majorBidi"/>
+                <w:b w:val="0"/>
+                <w:bCs w:val="0"/>
+              </w:rPr>
+              <w:t xml:space="preserve">        </w:t>
+            </w:r>
+            <w:r>
+              <w:rPr>
+                <w:rFonts w:asciiTheme="majorBidi" w:hAnsiTheme="majorBidi" w:cstheme="majorBidi"/>
+              </w:rPr>
+              <w:t>if</w:t>
+            </w:r>
+            <w:r>
+              <w:rPr>
+                <w:rFonts w:asciiTheme="majorBidi" w:hAnsiTheme="majorBidi" w:cstheme="majorBidi"/>
+                <w:b w:val="0"/>
+                <w:bCs w:val="0"/>
+              </w:rPr>
+              <w:t xml:space="preserve"> new_cluster_threshold is not None and length(centroids) &lt; max_clusters </w:t>
+            </w:r>
+            <w:r>
+              <w:rPr>
+                <w:rFonts w:asciiTheme="majorBidi" w:hAnsiTheme="majorBidi" w:cstheme="majorBidi"/>
+              </w:rPr>
+              <w:t>then</w:t>
+            </w:r>
+          </w:p>
+          <w:p>
+            <w:pPr>
+              <w:spacing w:line="240" w:lineRule="auto"/>
+              <w:ind w:firstLine="32"/>
+              <w:rPr>
+                <w:rFonts w:asciiTheme="majorBidi" w:hAnsiTheme="majorBidi" w:cstheme="majorBidi"/>
+              </w:rPr>
+            </w:pPr>
+            <w:r>
+              <w:rPr>
+                <w:rFonts w:asciiTheme="majorBidi" w:hAnsiTheme="majorBidi" w:cstheme="majorBidi"/>
+                <w:b w:val="0"/>
+                <w:bCs w:val="0"/>
+              </w:rPr>
+              <w:t>9.</w:t>
+            </w:r>
+            <w:r>
+              <w:rPr>
+                <w:rFonts w:asciiTheme="majorBidi" w:hAnsiTheme="majorBidi" w:cstheme="majorBidi"/>
+                <w:b w:val="0"/>
+                <w:bCs w:val="0"/>
+              </w:rPr>
+              <w:t xml:space="preserve">                far_points ← min_dist &gt; new_cluster_threshold</w:t>
+            </w:r>
+          </w:p>
+          <w:p>
+            <w:pPr>
+              <w:spacing w:line="240" w:lineRule="auto"/>
+              <w:ind w:firstLine="32"/>
+              <w:rPr>
+                <w:rFonts w:asciiTheme="majorBidi" w:hAnsiTheme="majorBidi" w:cstheme="majorBidi"/>
+                <w:b w:val="0"/>
+                <w:bCs w:val="0"/>
+              </w:rPr>
+            </w:pPr>
+            <w:r>
+              <w:rPr>
+                <w:rFonts w:asciiTheme="majorBidi" w:hAnsiTheme="majorBidi" w:cstheme="majorBidi"/>
+                <w:b w:val="0"/>
+                <w:bCs w:val="0"/>
+              </w:rPr>
+              <w:t>10.</w:t>
+            </w:r>
+            <w:r>
+              <w:rPr>
+                <w:rFonts w:asciiTheme="majorBidi" w:hAnsiTheme="majorBidi" w:cstheme="majorBidi"/>
+                <w:b w:val="0"/>
+                <w:bCs w:val="0"/>
+              </w:rPr>
+              <w:t xml:space="preserve">              </w:t>
+            </w:r>
+            <w:r>
+              <w:rPr>
+                <w:rFonts w:asciiTheme="majorBidi" w:hAnsiTheme="majorBidi" w:cstheme="majorBidi"/>
+              </w:rPr>
+              <w:t>foreach</w:t>
+            </w:r>
+            <w:r>
+              <w:rPr>
+                <w:rFonts w:asciiTheme="majorBidi" w:hAnsiTheme="majorBidi" w:cstheme="majorBidi"/>
+                <w:b w:val="0"/>
+                <w:bCs w:val="0"/>
+              </w:rPr>
+              <w:t xml:space="preserve"> idx </w:t>
+            </w:r>
+            <w:r>
+              <w:rPr>
+                <w:rFonts w:asciiTheme="majorBidi" w:hAnsiTheme="majorBidi" w:cstheme="majorBidi"/>
+              </w:rPr>
+              <w:t>in</w:t>
+            </w:r>
+            <w:r>
+              <w:rPr>
+                <w:rFonts w:asciiTheme="majorBidi" w:hAnsiTheme="majorBidi" w:cstheme="majorBidi"/>
+                <w:b w:val="0"/>
+                <w:bCs w:val="0"/>
+              </w:rPr>
+              <w:t xml:space="preserve"> far_points </w:t>
+            </w:r>
+            <w:r>
+              <w:rPr>
+                <w:rFonts w:asciiTheme="majorBidi" w:hAnsiTheme="majorBidi" w:cstheme="majorBidi"/>
+              </w:rPr>
+              <w:t>do</w:t>
+            </w:r>
+          </w:p>
+          <w:p>
+            <w:pPr>
+              <w:spacing w:line="240" w:lineRule="auto"/>
+              <w:ind w:firstLine="32"/>
+              <w:rPr>
+                <w:rFonts w:asciiTheme="majorBidi" w:hAnsiTheme="majorBidi" w:cstheme="majorBidi"/>
+              </w:rPr>
+            </w:pPr>
+            <w:r>
+              <w:rPr>
+                <w:rFonts w:asciiTheme="majorBidi" w:hAnsiTheme="majorBidi" w:cstheme="majorBidi"/>
+                <w:b w:val="0"/>
+                <w:bCs w:val="0"/>
+              </w:rPr>
+              <w:t>11.</w:t>
+            </w:r>
+            <w:r>
+              <w:rPr>
+                <w:rFonts w:asciiTheme="majorBidi" w:hAnsiTheme="majorBidi" w:cstheme="majorBidi"/>
+                <w:b w:val="0"/>
+                <w:bCs w:val="0"/>
+              </w:rPr>
+              <w:t xml:space="preserve">                      new_center ← batch_adat[idx]</w:t>
+            </w:r>
+          </w:p>
+          <w:p>
+            <w:pPr>
+              <w:spacing w:line="240" w:lineRule="auto"/>
+              <w:ind w:firstLine="32"/>
+              <w:rPr>
+                <w:rFonts w:asciiTheme="majorBidi" w:hAnsiTheme="majorBidi" w:cstheme="majorBidi"/>
+                <w:b w:val="0"/>
+                <w:bCs w:val="0"/>
+              </w:rPr>
+            </w:pPr>
+            <w:r>
+              <w:rPr>
+                <w:rFonts w:asciiTheme="majorBidi" w:hAnsiTheme="majorBidi" w:cstheme="majorBidi"/>
+                <w:b w:val="0"/>
+                <w:bCs w:val="0"/>
+              </w:rPr>
+              <w:t>12</w:t>
+            </w:r>
+            <w:r>
+              <w:rPr>
+                <w:rFonts w:asciiTheme="majorBidi" w:hAnsiTheme="majorBidi" w:cstheme="majorBidi"/>
+                <w:b w:val="0"/>
+                <w:bCs w:val="0"/>
+              </w:rPr>
+              <w:t>.</w:t>
+            </w:r>
+            <w:r>
+              <w:rPr>
+                <w:rFonts w:asciiTheme="majorBidi" w:hAnsiTheme="majorBidi" w:cstheme="majorBidi"/>
+                <w:b w:val="0"/>
+                <w:bCs w:val="0"/>
+              </w:rPr>
+              <w:t xml:space="preserve">                      centroids ← centroids + new_center</w:t>
+            </w:r>
+          </w:p>
+          <w:p>
+            <w:pPr>
+              <w:spacing w:line="240" w:lineRule="auto"/>
+              <w:ind w:firstLine="32"/>
+              <w:rPr>
+                <w:rFonts w:asciiTheme="majorBidi" w:hAnsiTheme="majorBidi" w:cstheme="majorBidi"/>
+                <w:b w:val="0"/>
+                <w:bCs w:val="0"/>
+              </w:rPr>
+            </w:pPr>
+            <w:r>
+              <w:rPr>
+                <w:rFonts w:asciiTheme="majorBidi" w:hAnsiTheme="majorBidi" w:cstheme="majorBidi"/>
+                <w:b w:val="0"/>
+                <w:bCs w:val="0"/>
+              </w:rPr>
+              <w:t>1</w:t>
+            </w:r>
+            <w:r>
+              <w:rPr>
+                <w:rFonts w:asciiTheme="majorBidi" w:hAnsiTheme="majorBidi" w:cstheme="majorBidi"/>
+                <w:b w:val="0"/>
+                <w:bCs w:val="0"/>
+              </w:rPr>
+              <w:t>3</w:t>
+            </w:r>
+            <w:r>
+              <w:rPr>
+                <w:rFonts w:asciiTheme="majorBidi" w:hAnsiTheme="majorBidi" w:cstheme="majorBidi"/>
+                <w:b w:val="0"/>
+                <w:bCs w:val="0"/>
+              </w:rPr>
+              <w:t>.</w:t>
+            </w:r>
+            <w:r>
+              <w:rPr>
+                <w:rFonts w:asciiTheme="majorBidi" w:hAnsiTheme="majorBidi" w:cstheme="majorBidi"/>
+                <w:b w:val="0"/>
+                <w:bCs w:val="0"/>
+              </w:rPr>
+              <w:t xml:space="preserve">              </w:t>
+            </w:r>
+            <w:r>
+              <w:rPr>
+                <w:rFonts w:asciiTheme="majorBidi" w:hAnsiTheme="majorBidi" w:cstheme="majorBidi"/>
+              </w:rPr>
+              <w:t>end for</w:t>
+            </w:r>
+          </w:p>
+          <w:p>
+            <w:pPr>
+              <w:spacing w:line="240" w:lineRule="auto"/>
+              <w:ind w:firstLine="32"/>
+              <w:rPr>
+                <w:rFonts w:asciiTheme="majorBidi" w:hAnsiTheme="majorBidi" w:cstheme="majorBidi"/>
+                <w:b w:val="0"/>
+                <w:bCs w:val="0"/>
+              </w:rPr>
+            </w:pPr>
+            <w:r>
+              <w:rPr>
+                <w:rFonts w:asciiTheme="majorBidi" w:hAnsiTheme="majorBidi" w:cstheme="majorBidi"/>
+                <w:b w:val="0"/>
+                <w:bCs w:val="0"/>
+              </w:rPr>
+              <w:t>1</w:t>
+            </w:r>
+            <w:r>
+              <w:rPr>
+                <w:rFonts w:asciiTheme="majorBidi" w:hAnsiTheme="majorBidi" w:cstheme="majorBidi"/>
+                <w:b w:val="0"/>
+                <w:bCs w:val="0"/>
+              </w:rPr>
+              <w:t>4</w:t>
+            </w:r>
+            <w:r>
+              <w:rPr>
+                <w:rFonts w:asciiTheme="majorBidi" w:hAnsiTheme="majorBidi" w:cstheme="majorBidi"/>
+                <w:b w:val="0"/>
+                <w:bCs w:val="0"/>
+              </w:rPr>
+              <w:t>.</w:t>
+            </w:r>
+            <w:r>
+              <w:rPr>
+                <w:rFonts w:asciiTheme="majorBidi" w:hAnsiTheme="majorBidi" w:cstheme="majorBidi"/>
+                <w:b w:val="0"/>
+                <w:bCs w:val="0"/>
+              </w:rPr>
+              <w:t xml:space="preserve">      </w:t>
+            </w:r>
+            <w:r>
+              <w:rPr>
+                <w:rFonts w:asciiTheme="majorBidi" w:hAnsiTheme="majorBidi" w:cstheme="majorBidi"/>
+              </w:rPr>
+              <w:t>end if</w:t>
+            </w:r>
+          </w:p>
+          <w:p>
+            <w:pPr>
+              <w:spacing w:line="240" w:lineRule="auto"/>
+              <w:ind w:firstLine="32"/>
+              <w:rPr>
+                <w:rFonts w:asciiTheme="majorBidi" w:hAnsiTheme="majorBidi" w:cstheme="majorBidi"/>
+                <w:b w:val="0"/>
+                <w:bCs w:val="0"/>
+              </w:rPr>
+            </w:pPr>
+            <w:r>
+              <w:rPr>
+                <w:rFonts w:asciiTheme="majorBidi" w:hAnsiTheme="majorBidi" w:cstheme="majorBidi"/>
+                <w:b w:val="0"/>
+                <w:bCs w:val="0"/>
+              </w:rPr>
+              <w:t>1</w:t>
+            </w:r>
+            <w:r>
+              <w:rPr>
+                <w:rFonts w:asciiTheme="majorBidi" w:hAnsiTheme="majorBidi" w:cstheme="majorBidi"/>
+                <w:b w:val="0"/>
+                <w:bCs w:val="0"/>
+              </w:rPr>
+              <w:t>5</w:t>
+            </w:r>
+            <w:r>
+              <w:rPr>
+                <w:rFonts w:asciiTheme="majorBidi" w:hAnsiTheme="majorBidi" w:cstheme="majorBidi"/>
+                <w:b w:val="0"/>
+                <w:bCs w:val="0"/>
+              </w:rPr>
+              <w:t>.</w:t>
+            </w:r>
+            <w:r>
+              <w:rPr>
+                <w:rFonts w:asciiTheme="majorBidi" w:hAnsiTheme="majorBidi" w:cstheme="majorBidi"/>
+                <w:b w:val="0"/>
+                <w:bCs w:val="0"/>
+              </w:rPr>
+              <w:t xml:space="preserve">      </w:t>
+            </w:r>
+            <w:r>
+              <w:rPr>
+                <w:rFonts w:asciiTheme="majorBidi" w:hAnsiTheme="majorBidi" w:cstheme="majorBidi"/>
+              </w:rPr>
+              <w:t>foreach</w:t>
+            </w:r>
+            <w:r>
+              <w:rPr>
+                <w:rFonts w:asciiTheme="majorBidi" w:hAnsiTheme="majorBidi" w:cstheme="majorBidi"/>
+                <w:b w:val="0"/>
+                <w:bCs w:val="0"/>
+              </w:rPr>
+              <w:t xml:space="preserve"> centroid </w:t>
+            </w:r>
+            <w:r>
+              <w:rPr>
+                <w:rFonts w:asciiTheme="majorBidi" w:hAnsiTheme="majorBidi" w:cstheme="majorBidi"/>
+              </w:rPr>
+              <w:t>in</w:t>
+            </w:r>
+            <w:r>
+              <w:rPr>
+                <w:rFonts w:asciiTheme="majorBidi" w:hAnsiTheme="majorBidi" w:cstheme="majorBidi"/>
+                <w:b w:val="0"/>
+                <w:bCs w:val="0"/>
+              </w:rPr>
+              <w:t xml:space="preserve"> centroids </w:t>
+            </w:r>
+            <w:r>
+              <w:rPr>
+                <w:rFonts w:asciiTheme="majorBidi" w:hAnsiTheme="majorBidi" w:cstheme="majorBidi"/>
+              </w:rPr>
+              <w:t>do</w:t>
+            </w:r>
+          </w:p>
+          <w:p>
+            <w:pPr>
+              <w:spacing w:line="240" w:lineRule="auto"/>
+              <w:ind w:firstLine="32"/>
+              <w:rPr>
+                <w:rFonts w:asciiTheme="majorBidi" w:hAnsiTheme="majorBidi" w:cstheme="majorBidi"/>
+                <w:b w:val="0"/>
+                <w:bCs w:val="0"/>
+              </w:rPr>
+            </w:pPr>
+            <w:r>
+              <w:rPr>
+                <w:rFonts w:asciiTheme="majorBidi" w:hAnsiTheme="majorBidi" w:cstheme="majorBidi"/>
+                <w:b w:val="0"/>
+                <w:bCs w:val="0"/>
+              </w:rPr>
+              <w:t>1</w:t>
+            </w:r>
+            <w:r>
+              <w:rPr>
+                <w:rFonts w:asciiTheme="majorBidi" w:hAnsiTheme="majorBidi" w:cstheme="majorBidi"/>
+                <w:b w:val="0"/>
+                <w:bCs w:val="0"/>
+              </w:rPr>
+              <w:t>6</w:t>
+            </w:r>
+            <w:r>
+              <w:rPr>
+                <w:rFonts w:asciiTheme="majorBidi" w:hAnsiTheme="majorBidi" w:cstheme="majorBidi"/>
+                <w:b w:val="0"/>
+                <w:bCs w:val="0"/>
+              </w:rPr>
+              <w:t>.</w:t>
+            </w:r>
+            <w:r>
+              <w:rPr>
+                <w:rFonts w:asciiTheme="majorBidi" w:hAnsiTheme="majorBidi" w:cstheme="majorBidi"/>
+                <w:b w:val="0"/>
+                <w:bCs w:val="0"/>
+              </w:rPr>
+              <w:t xml:space="preserve">              centroid ← </w:t>
+            </w:r>
+            <w:r>
+              <w:rPr>
+                <w:rFonts w:asciiTheme="majorBidi" w:hAnsiTheme="majorBidi" w:cstheme="majorBidi"/>
+              </w:rPr>
+              <w:t>function</w:t>
+            </w:r>
+            <w:r>
+              <w:rPr>
+                <w:rFonts w:asciiTheme="majorBidi" w:hAnsiTheme="majorBidi" w:cstheme="majorBidi"/>
+                <w:b w:val="0"/>
+                <w:bCs w:val="0"/>
+              </w:rPr>
+              <w:t xml:space="preserve"> update_stats()</w:t>
+            </w:r>
+          </w:p>
+          <w:p>
+            <w:pPr>
+              <w:spacing w:line="240" w:lineRule="auto"/>
+              <w:ind w:firstLine="32"/>
+              <w:rPr>
+                <w:rFonts w:asciiTheme="majorBidi" w:hAnsiTheme="majorBidi" w:cstheme="majorBidi"/>
+                <w:b w:val="0"/>
+                <w:bCs w:val="0"/>
+              </w:rPr>
+            </w:pPr>
+            <w:r>
+              <w:rPr>
+                <w:rFonts w:asciiTheme="majorBidi" w:hAnsiTheme="majorBidi" w:cstheme="majorBidi"/>
+                <w:b w:val="0"/>
+                <w:bCs w:val="0"/>
+              </w:rPr>
+              <w:t>1</w:t>
+            </w:r>
+            <w:r>
+              <w:rPr>
+                <w:rFonts w:asciiTheme="majorBidi" w:hAnsiTheme="majorBidi" w:cstheme="majorBidi"/>
+                <w:b w:val="0"/>
+                <w:bCs w:val="0"/>
+              </w:rPr>
+              <w:t>7</w:t>
+            </w:r>
+            <w:r>
+              <w:rPr>
+                <w:rFonts w:asciiTheme="majorBidi" w:hAnsiTheme="majorBidi" w:cstheme="majorBidi"/>
+                <w:b w:val="0"/>
+                <w:bCs w:val="0"/>
+              </w:rPr>
+              <w:t>.</w:t>
+            </w:r>
+            <w:r>
+              <w:rPr>
+                <w:rFonts w:asciiTheme="majorBidi" w:hAnsiTheme="majorBidi" w:cstheme="majorBidi"/>
+                <w:b w:val="0"/>
+                <w:bCs w:val="0"/>
+              </w:rPr>
+              <w:t xml:space="preserve">      </w:t>
+            </w:r>
+            <w:r>
+              <w:rPr>
+                <w:rFonts w:asciiTheme="majorBidi" w:hAnsiTheme="majorBidi" w:cstheme="majorBidi"/>
+              </w:rPr>
+              <w:t>end for</w:t>
+            </w:r>
+          </w:p>
+          <w:p>
+            <w:pPr>
+              <w:spacing w:after="60" w:line="240" w:lineRule="auto"/>
+              <w:ind w:firstLine="34"/>
+              <w:rPr>
+                <w:rFonts w:asciiTheme="majorBidi" w:hAnsiTheme="majorBidi" w:cstheme="majorBidi"/>
+                <w:b w:val="0"/>
+                <w:bCs w:val="0"/>
+              </w:rPr>
+            </w:pPr>
+            <w:r>
+              <w:rPr>
+                <w:rFonts w:asciiTheme="majorBidi" w:hAnsiTheme="majorBidi" w:cstheme="majorBidi"/>
+                <w:b w:val="0"/>
+                <w:bCs w:val="0"/>
+              </w:rPr>
+              <w:t>1</w:t>
+            </w:r>
+            <w:r>
+              <w:rPr>
+                <w:rFonts w:asciiTheme="majorBidi" w:hAnsiTheme="majorBidi" w:cstheme="majorBidi"/>
+                <w:b w:val="0"/>
+                <w:bCs w:val="0"/>
+              </w:rPr>
+              <w:t>8</w:t>
+            </w:r>
+            <w:r>
+              <w:rPr>
+                <w:rFonts w:asciiTheme="majorBidi" w:hAnsiTheme="majorBidi" w:cstheme="majorBidi"/>
+                <w:b w:val="0"/>
+                <w:bCs w:val="0"/>
+              </w:rPr>
+              <w:t>.</w:t>
+            </w:r>
+            <w:r>
+              <w:rPr>
+                <w:rFonts w:asciiTheme="majorBidi" w:hAnsiTheme="majorBidi" w:cstheme="majorBidi"/>
+                <w:b w:val="0"/>
+                <w:bCs w:val="0"/>
+              </w:rPr>
+              <w:t xml:space="preserve">      </w:t>
+            </w:r>
+            <w:r>
+              <w:rPr>
+                <w:rFonts w:asciiTheme="majorBidi" w:hAnsiTheme="majorBidi" w:cstheme="majorBidi"/>
+              </w:rPr>
+              <w:t>function</w:t>
+            </w:r>
+            <w:r>
+              <w:rPr>
+                <w:rFonts w:asciiTheme="majorBidi" w:hAnsiTheme="majorBidi" w:cstheme="majorBidi"/>
+                <w:b w:val="0"/>
+                <w:bCs w:val="0"/>
+              </w:rPr>
+              <w:t xml:space="preserve"> _merge_close_cluster()</w:t>
+            </w:r>
+          </w:p>
+        </w:tc>
+      </w:tr>
+    </w:tbl>
+    <w:p>
+      <w:pPr>
+        <w:rPr>
+          <w:lang w:eastAsia="en-US"/>
+        </w:rPr>
+      </w:pPr>
+    </w:p>
+    <w:p>
+      <w:pPr>
+        <w:rPr>
+          <w:lang w:eastAsia="en-US"/>
+        </w:rPr>
+      </w:pPr>
+      <w:r>
+        <w:rPr>
+          <w:lang w:eastAsia="en-US"/>
+        </w:rPr>
+        <w:t xml:space="preserve">A </w:t>
+      </w:r>
+      <w:r>
+        <w:rPr>
+          <w:lang w:eastAsia="en-US"/>
+        </w:rPr>
+        <w:t>3.</w:t>
+      </w:r>
+      <w:r>
+        <w:rPr>
+          <w:lang w:eastAsia="en-US"/>
+        </w:rPr>
+        <w:t>1</w:t>
+      </w:r>
+      <w:r>
+        <w:rPr>
+          <w:lang w:eastAsia="en-US"/>
+        </w:rPr>
+        <w:t>.</w:t>
+      </w:r>
+      <w:r>
+        <w:rPr>
+          <w:lang w:eastAsia="en-US"/>
+        </w:rPr>
+        <w:t>-es</w:t>
+      </w:r>
+      <w:r>
+        <w:rPr>
           <w:lang w:eastAsia="en-US"/>
         </w:rPr>
         <w:t xml:space="preserve"> </w:t>
@@ -8582,225 +9251,13 @@
         <w:rPr>
           <w:lang w:eastAsia="en-US"/>
         </w:rPr>
-        <w:t xml:space="preserve">= klaszter pontjainak kombinált átlaga </w:t>
-      </w:r>
-      <w:r>
-        <w:rPr>
-          <w:i/>
-          <w:iCs/>
-          <w:lang w:eastAsia="en-US"/>
-        </w:rPr>
-        <w:t>(lásd feljebb)</w:t>
-      </w:r>
-    </w:p>
-    <w:p>
-      <w:pPr>
-        <w:pStyle w:val="Kd"/>
-        <w:ind w:left="851"/>
-        <w:rPr>
-          <w:lang w:eastAsia="en-US"/>
-        </w:rPr>
-      </w:pPr>
-      <w:r>
-        <w:rPr>
-          <w:lang w:eastAsia="en-US"/>
-        </w:rPr>
-        <w:t>Klaszterhez tartozó pontok számának, koordinátáinak összegének és klaszter szórásának frissítése</w:t>
-      </w:r>
-    </w:p>
-    <w:p>
-      <w:pPr>
-        <w:pStyle w:val="Kd"/>
-        <w:rPr>
-          <w:lang w:eastAsia="en-US"/>
-        </w:rPr>
-      </w:pPr>
-      <w:r>
-        <w:rPr>
-          <w:lang w:eastAsia="en-US"/>
-        </w:rPr>
-        <w:t>4. FOR c IN centroids</w:t>
-      </w:r>
-    </w:p>
-    <w:p>
-      <w:pPr>
-        <w:pStyle w:val="Kd"/>
-        <w:rPr>
-          <w:lang w:eastAsia="en-US"/>
-        </w:rPr>
-      </w:pPr>
-      <w:r>
-        <w:rPr>
-          <w:lang w:eastAsia="en-US"/>
-        </w:rPr>
-        <w:tab/>
-        <w:t>FOR c’ IN centroids</w:t>
-      </w:r>
-    </w:p>
-    <w:p>
-      <w:pPr>
-        <w:pStyle w:val="Kd"/>
-        <w:rPr>
-          <w:lang w:eastAsia="en-US"/>
-        </w:rPr>
-      </w:pPr>
-      <w:r>
-        <w:rPr>
-          <w:lang w:eastAsia="en-US"/>
-        </w:rPr>
-        <w:tab/>
-      </w:r>
-      <w:r>
-        <w:rPr>
-          <w:lang w:eastAsia="en-US"/>
-        </w:rPr>
-        <w:tab/>
-      </w:r>
-      <w:r>
-        <w:rPr>
-          <w:lang w:eastAsia="en-US"/>
-        </w:rPr>
-        <w:t xml:space="preserve">IF </w:t>
-      </w:r>
-      <w:r>
-        <w:rPr>
-          <w:lang w:eastAsia="en-US"/>
-        </w:rPr>
-        <w:t xml:space="preserve">distance(c, c’) </w:t>
-      </w:r>
-      <w:r>
-        <w:rPr>
-          <w:lang w:eastAsia="en-US"/>
-        </w:rPr>
-        <w:t>&lt; merge_threshold:</w:t>
-      </w:r>
-    </w:p>
-    <w:p>
-      <w:pPr>
-        <w:pStyle w:val="Kd"/>
-        <w:rPr>
-          <w:lang w:eastAsia="en-US"/>
-        </w:rPr>
-      </w:pPr>
-      <w:r>
-        <w:rPr>
-          <w:lang w:eastAsia="en-US"/>
-        </w:rPr>
-        <w:tab/>
-      </w:r>
-      <w:r>
-        <w:rPr>
-          <w:lang w:eastAsia="en-US"/>
-        </w:rPr>
-        <w:tab/>
-      </w:r>
-      <w:r>
-        <w:rPr>
-          <w:lang w:eastAsia="en-US"/>
-        </w:rPr>
-        <w:tab/>
-      </w:r>
-      <w:r>
-        <w:rPr>
-          <w:lang w:eastAsia="en-US"/>
-        </w:rPr>
-        <w:t xml:space="preserve">c = </w:t>
-      </w:r>
-      <w:r>
-        <w:rPr>
-          <w:lang w:eastAsia="en-US"/>
-        </w:rPr>
-        <w:t>c és c’ pontjainak átlaga</w:t>
-      </w:r>
-    </w:p>
-    <w:p>
-      <w:pPr>
-        <w:pStyle w:val="Kd"/>
-        <w:ind w:left="1985"/>
-        <w:rPr>
-          <w:lang w:eastAsia="en-US"/>
-        </w:rPr>
-      </w:pPr>
-      <w:r>
-        <w:rPr>
-          <w:lang w:eastAsia="en-US"/>
-        </w:rPr>
-        <w:t>c-</w:t>
-      </w:r>
-      <w:r>
-        <w:rPr>
-          <w:lang w:eastAsia="en-US"/>
-        </w:rPr>
-        <w:t>hez tartozó pontok számának, koordinátáinak összegének és klaszter szórásának frissítése</w:t>
-      </w:r>
-    </w:p>
-    <w:p>
-      <w:pPr>
-        <w:pStyle w:val="Kd"/>
-        <w:ind w:left="851" w:firstLine="567"/>
-        <w:rPr>
-          <w:lang w:eastAsia="en-US"/>
-        </w:rPr>
-      </w:pPr>
-      <w:r>
-        <w:rPr>
-          <w:lang w:eastAsia="en-US"/>
-        </w:rPr>
-        <w:tab/>
-      </w:r>
-      <w:r>
-        <w:rPr>
-          <w:lang w:eastAsia="en-US"/>
-        </w:rPr>
-        <w:t xml:space="preserve">c’ </w:t>
-      </w:r>
-      <w:r>
-        <w:rPr>
-          <w:lang w:eastAsia="en-US"/>
-        </w:rPr>
-        <w:t>törlése</w:t>
-      </w:r>
-    </w:p>
-    <w:p>
-      <w:pPr>
-        <w:pStyle w:val="Kpalrs"/>
-        <w:rPr>
-          <w:lang w:eastAsia="en-US"/>
-        </w:rPr>
-      </w:pPr>
-      <w:r>
-        <w:rPr>
-          <w:lang w:eastAsia="en-US"/>
-        </w:rPr>
-        <w:t>3.3</w:t>
-      </w:r>
-      <w:r>
-        <w:t>. ábra - Az Online KMeans pszeudokódja</w:t>
-      </w:r>
-    </w:p>
-    <w:p>
-      <w:pPr>
-        <w:rPr>
-          <w:lang w:eastAsia="en-US"/>
-        </w:rPr>
-      </w:pPr>
-      <w:r>
-        <w:rPr>
-          <w:lang w:eastAsia="en-US"/>
-        </w:rPr>
-        <w:t xml:space="preserve">A </w:t>
-      </w:r>
-      <w:r>
-        <w:rPr>
-          <w:lang w:eastAsia="en-US"/>
-        </w:rPr>
-        <w:t>3.3</w:t>
-      </w:r>
-      <w:r>
-        <w:rPr>
-          <w:lang w:eastAsia="en-US"/>
-        </w:rPr>
-        <w:t>. ábrán található pszeudokód áttekinthető formában foglalja össze az Online KMeans algoritmusom működését. T</w:t>
+        <w:t>algoritmus</w:t>
+      </w:r>
+      <w:r>
+        <w:rPr>
+          <w:lang w:eastAsia="en-US"/>
+        </w:rPr>
+        <w:t xml:space="preserve"> áttekinthető formában foglalja össze az Online KMeans algoritmusom működését. T</w:t>
       </w:r>
       <w:r>
         <w:rPr>
@@ -8880,7 +9337,7 @@
       <w:pPr>
         <w:pStyle w:val="Cmsor1"/>
       </w:pPr>
-      <w:bookmarkStart w:id="23" w:name="_Toc214638971"/>
+      <w:bookmarkStart w:id="23" w:name="_Toc214720660"/>
       <w:r>
         <w:lastRenderedPageBreak/>
         <w:t xml:space="preserve">4 </w:t>
@@ -8898,7 +9355,7 @@
           <w:numId w:val="0"/>
         </w:numPr>
       </w:pPr>
-      <w:bookmarkStart w:id="24" w:name="_Toc214638972"/>
+      <w:bookmarkStart w:id="24" w:name="_Toc214720661"/>
       <w:r>
         <w:t xml:space="preserve">4.1 </w:t>
       </w:r>
@@ -9000,7 +9457,7 @@
           <w:numId w:val="0"/>
         </w:numPr>
       </w:pPr>
-      <w:bookmarkStart w:id="25" w:name="_Toc214638973"/>
+      <w:bookmarkStart w:id="25" w:name="_Toc214720662"/>
       <w:r>
         <w:t xml:space="preserve">4.2 </w:t>
       </w:r>
@@ -9416,7 +9873,7 @@
           <w:numId w:val="0"/>
         </w:numPr>
       </w:pPr>
-      <w:bookmarkStart w:id="26" w:name="_Toc214638974"/>
+      <w:bookmarkStart w:id="26" w:name="_Toc214720663"/>
       <w:r>
         <w:t xml:space="preserve">4.3 </w:t>
       </w:r>
@@ -9577,7 +10034,7 @@
       <w:pPr>
         <w:pStyle w:val="Cmsor1"/>
       </w:pPr>
-      <w:bookmarkStart w:id="27" w:name="_Toc214638975"/>
+      <w:bookmarkStart w:id="27" w:name="_Toc214720664"/>
       <w:r>
         <w:lastRenderedPageBreak/>
         <w:t xml:space="preserve">5 </w:t>
@@ -9595,7 +10052,7 @@
           <w:numId w:val="0"/>
         </w:numPr>
       </w:pPr>
-      <w:bookmarkStart w:id="28" w:name="_Toc214638976"/>
+      <w:bookmarkStart w:id="28" w:name="_Toc214720665"/>
       <w:r>
         <w:t>5.1 Klaszterezési módszerek hatékonyságának vizsgálata</w:t>
       </w:r>
@@ -12048,7 +12505,7 @@
           <w:numId w:val="0"/>
         </w:numPr>
       </w:pPr>
-      <w:bookmarkStart w:id="29" w:name="_Toc214638977"/>
+      <w:bookmarkStart w:id="29" w:name="_Toc214720666"/>
       <w:r>
         <w:t xml:space="preserve">5.2 </w:t>
       </w:r>
@@ -17365,10 +17822,10 @@
         </w:rPr>
         <w:lastRenderedPageBreak/>
         <w:drawing>
-          <wp:inline distT="0" distB="0" distL="0" distR="0" wp14:anchorId="2E73A703" wp14:editId="777A93B6">
-            <wp:extent cx="5400000" cy="2197091"/>
-            <wp:effectExtent l="0" t="0" r="0" b="635"/>
-            <wp:docPr id="1615828121" name="Kép 4" descr="A képen szöveg, képernyőkép, sor, Diagram látható&#10;&#10;Automatikusan generált leírás"/>
+          <wp:inline distT="0" distB="0" distL="0" distR="0" wp14:anchorId="40483F08" wp14:editId="2F3EFE8F">
+            <wp:extent cx="5400040" cy="2237740"/>
+            <wp:effectExtent l="0" t="0" r="0" b="0"/>
+            <wp:docPr id="1754644580" name="Kép 3" descr="A képen szöveg, képernyőkép, sor, Diagram látható&#10;&#10;Automatikusan generált leírás"/>
             <wp:cNvGraphicFramePr>
               <a:graphicFrameLocks xmlns:a="http://schemas.openxmlformats.org/drawingml/2006/main" noChangeAspect="1"/>
             </wp:cNvGraphicFramePr>
@@ -17376,7 +17833,7 @@
               <a:graphicData uri="http://schemas.openxmlformats.org/drawingml/2006/picture">
                 <pic:pic xmlns:pic="http://schemas.openxmlformats.org/drawingml/2006/picture">
                   <pic:nvPicPr>
-                    <pic:cNvPr id="1615828121" name="Kép 4" descr="A képen szöveg, képernyőkép, sor, Diagram látható&#10;&#10;Automatikusan generált leírás"/>
+                    <pic:cNvPr id="1754644580" name="Kép 3" descr="A képen szöveg, képernyőkép, sor, Diagram látható&#10;&#10;Automatikusan generált leírás"/>
                     <pic:cNvPicPr/>
                   </pic:nvPicPr>
                   <pic:blipFill>
@@ -17394,7 +17851,7 @@
                   <pic:spPr>
                     <a:xfrm>
                       <a:off x="0" y="0"/>
-                      <a:ext cx="5400000" cy="2197091"/>
+                      <a:ext cx="5400040" cy="2237740"/>
                     </a:xfrm>
                     <a:prstGeom prst="rect">
                       <a:avLst/>
@@ -17635,7 +18092,11 @@
         <w:t>.</w:t>
       </w:r>
       <w:r>
-        <w:t xml:space="preserve"> Ezzel a módszerrel nagyságrendekkel gyorsítható a keresés, és továbbra is 90</w:t>
+        <w:t xml:space="preserve"> </w:t>
+      </w:r>
+      <w:r>
+        <w:lastRenderedPageBreak/>
+        <w:t>Ezzel a módszerrel nagyságrendekkel gyorsítható a keresés, és továbbra is 90</w:t>
       </w:r>
       <w:r>
         <w:t>-95</w:t>
@@ -17644,11 +18105,7 @@
         <w:t>% feletti</w:t>
       </w:r>
       <w:r>
-        <w:t xml:space="preserve"> </w:t>
-      </w:r>
-      <w:r>
-        <w:lastRenderedPageBreak/>
-        <w:t>pontosság érhető el.</w:t>
+        <w:t xml:space="preserve"> pontosság érhető el.</w:t>
       </w:r>
       <w:r>
         <w:t xml:space="preserve"> A FAISS HNSW egy</w:t>
@@ -17710,7 +18167,7 @@
           <w:numId w:val="0"/>
         </w:numPr>
       </w:pPr>
-      <w:bookmarkStart w:id="30" w:name="_Toc214638978"/>
+      <w:bookmarkStart w:id="30" w:name="_Toc214720667"/>
       <w:r>
         <w:t>5.3 Online klaszterezéssel történő retrieval kiértékelése</w:t>
       </w:r>
@@ -17830,7 +18287,11 @@
         <w:t xml:space="preserve">A szimuláció során a legjobb 10 klaszteren belül történt a keresés, és a legrelevánsabb 10 chunkot térítette vissza a modell. </w:t>
       </w:r>
       <w:r>
-        <w:t xml:space="preserve">Ez a megközelítés lehetővé tette a különböző klaszterezési algoritmusok összehasonlítható, valós környezethez közeli értékelését, különös tekintettel az </w:t>
+        <w:t xml:space="preserve">Ez a megközelítés lehetővé tette a különböző klaszterezési algoritmusok összehasonlítható, valós környezethez közeli </w:t>
+      </w:r>
+      <w:r>
+        <w:lastRenderedPageBreak/>
+        <w:t xml:space="preserve">értékelését, különös tekintettel az </w:t>
       </w:r>
       <w:r>
         <w:t>Online KMeans</w:t>
@@ -17839,11 +18300,7 @@
         <w:t xml:space="preserve"> adaptív viselkedésére és a</w:t>
       </w:r>
       <w:r>
-        <w:t xml:space="preserve">z </w:t>
-      </w:r>
-      <w:r>
-        <w:lastRenderedPageBreak/>
-        <w:t>algoritmusok</w:t>
+        <w:t>z algoritmusok</w:t>
       </w:r>
       <w:r>
         <w:t xml:space="preserve"> retrieval folyamatra gyakorolt hatására.</w:t>
@@ -17893,10 +18350,10 @@
           <w:noProof/>
         </w:rPr>
         <w:drawing>
-          <wp:inline distT="0" distB="0" distL="0" distR="0" wp14:anchorId="41AE969B" wp14:editId="471D9F8B">
-            <wp:extent cx="5400000" cy="2454545"/>
+          <wp:inline distT="0" distB="0" distL="0" distR="0" wp14:anchorId="65661456" wp14:editId="75C13215">
+            <wp:extent cx="5400040" cy="2454275"/>
             <wp:effectExtent l="0" t="0" r="0" b="0"/>
-            <wp:docPr id="1342263142" name="Kép 5" descr="A képen szöveg, képernyőkép, sor, Diagram látható&#10;&#10;Automatikusan generált leírás"/>
+            <wp:docPr id="1836636969" name="Kép 4" descr="A képen szöveg, képernyőkép, sor, Diagram látható&#10;&#10;Automatikusan generált leírás"/>
             <wp:cNvGraphicFramePr>
               <a:graphicFrameLocks xmlns:a="http://schemas.openxmlformats.org/drawingml/2006/main" noChangeAspect="1"/>
             </wp:cNvGraphicFramePr>
@@ -17904,7 +18361,7 @@
               <a:graphicData uri="http://schemas.openxmlformats.org/drawingml/2006/picture">
                 <pic:pic xmlns:pic="http://schemas.openxmlformats.org/drawingml/2006/picture">
                   <pic:nvPicPr>
-                    <pic:cNvPr id="1342263142" name="Kép 5" descr="A képen szöveg, képernyőkép, sor, Diagram látható&#10;&#10;Automatikusan generált leírás"/>
+                    <pic:cNvPr id="1836636969" name="Kép 4" descr="A képen szöveg, képernyőkép, sor, Diagram látható&#10;&#10;Automatikusan generált leírás"/>
                     <pic:cNvPicPr/>
                   </pic:nvPicPr>
                   <pic:blipFill>
@@ -17922,7 +18379,7 @@
                   <pic:spPr>
                     <a:xfrm>
                       <a:off x="0" y="0"/>
-                      <a:ext cx="5400000" cy="2454545"/>
+                      <a:ext cx="5400040" cy="2454275"/>
                     </a:xfrm>
                     <a:prstGeom prst="rect">
                       <a:avLst/>
@@ -17955,10 +18412,10 @@
           <w:noProof/>
         </w:rPr>
         <w:drawing>
-          <wp:inline distT="0" distB="0" distL="0" distR="0" wp14:anchorId="35F03273" wp14:editId="59947C2D">
-            <wp:extent cx="5400000" cy="2454545"/>
+          <wp:inline distT="0" distB="0" distL="0" distR="0" wp14:anchorId="700316E7" wp14:editId="445F6246">
+            <wp:extent cx="5400040" cy="2454275"/>
             <wp:effectExtent l="0" t="0" r="0" b="0"/>
-            <wp:docPr id="1461072062" name="Kép 6" descr="A képen szöveg, sor, Diagram, Betűtípus látható&#10;&#10;Automatikusan generált leírás"/>
+            <wp:docPr id="1887386418" name="Kép 5" descr="A képen szöveg, sor, Diagram, Betűtípus látható&#10;&#10;Automatikusan generált leírás"/>
             <wp:cNvGraphicFramePr>
               <a:graphicFrameLocks xmlns:a="http://schemas.openxmlformats.org/drawingml/2006/main" noChangeAspect="1"/>
             </wp:cNvGraphicFramePr>
@@ -17966,7 +18423,7 @@
               <a:graphicData uri="http://schemas.openxmlformats.org/drawingml/2006/picture">
                 <pic:pic xmlns:pic="http://schemas.openxmlformats.org/drawingml/2006/picture">
                   <pic:nvPicPr>
-                    <pic:cNvPr id="1461072062" name="Kép 6" descr="A képen szöveg, sor, Diagram, Betűtípus látható&#10;&#10;Automatikusan generált leírás"/>
+                    <pic:cNvPr id="1887386418" name="Kép 5" descr="A képen szöveg, sor, Diagram, Betűtípus látható&#10;&#10;Automatikusan generált leírás"/>
                     <pic:cNvPicPr/>
                   </pic:nvPicPr>
                   <pic:blipFill>
@@ -17984,7 +18441,7 @@
                   <pic:spPr>
                     <a:xfrm>
                       <a:off x="0" y="0"/>
-                      <a:ext cx="5400000" cy="2454545"/>
+                      <a:ext cx="5400040" cy="2454275"/>
                     </a:xfrm>
                     <a:prstGeom prst="rect">
                       <a:avLst/>
@@ -18191,10 +18648,10 @@
         </w:rPr>
         <w:lastRenderedPageBreak/>
         <w:drawing>
-          <wp:inline distT="0" distB="0" distL="0" distR="0" wp14:anchorId="7CC24014" wp14:editId="69EA2CD6">
-            <wp:extent cx="5400000" cy="3000000"/>
+          <wp:inline distT="0" distB="0" distL="0" distR="0" wp14:anchorId="2D53C812" wp14:editId="35E79213">
+            <wp:extent cx="5400040" cy="2999740"/>
             <wp:effectExtent l="0" t="0" r="0" b="0"/>
-            <wp:docPr id="1294707144" name="Kép 7" descr="A képen szöveg, képernyőkép, sor, Diagram látható&#10;&#10;Automatikusan generált leírás"/>
+            <wp:docPr id="147319406" name="Kép 6" descr="A képen szöveg, képernyőkép, sor, Diagram látható&#10;&#10;Automatikusan generált leírás"/>
             <wp:cNvGraphicFramePr>
               <a:graphicFrameLocks xmlns:a="http://schemas.openxmlformats.org/drawingml/2006/main" noChangeAspect="1"/>
             </wp:cNvGraphicFramePr>
@@ -18202,7 +18659,7 @@
               <a:graphicData uri="http://schemas.openxmlformats.org/drawingml/2006/picture">
                 <pic:pic xmlns:pic="http://schemas.openxmlformats.org/drawingml/2006/picture">
                   <pic:nvPicPr>
-                    <pic:cNvPr id="1294707144" name="Kép 7" descr="A képen szöveg, képernyőkép, sor, Diagram látható&#10;&#10;Automatikusan generált leírás"/>
+                    <pic:cNvPr id="147319406" name="Kép 6" descr="A képen szöveg, képernyőkép, sor, Diagram látható&#10;&#10;Automatikusan generált leírás"/>
                     <pic:cNvPicPr/>
                   </pic:nvPicPr>
                   <pic:blipFill>
@@ -18220,7 +18677,7 @@
                   <pic:spPr>
                     <a:xfrm>
                       <a:off x="0" y="0"/>
-                      <a:ext cx="5400000" cy="3000000"/>
+                      <a:ext cx="5400040" cy="2999740"/>
                     </a:xfrm>
                     <a:prstGeom prst="rect">
                       <a:avLst/>
@@ -18253,10 +18710,10 @@
           <w:noProof/>
         </w:rPr>
         <w:drawing>
-          <wp:inline distT="0" distB="0" distL="0" distR="0" wp14:anchorId="4E1841D1" wp14:editId="1D3D3C3C">
-            <wp:extent cx="5400000" cy="3000000"/>
+          <wp:inline distT="0" distB="0" distL="0" distR="0" wp14:anchorId="764BFD22" wp14:editId="6D0B1BF8">
+            <wp:extent cx="5400040" cy="2999740"/>
             <wp:effectExtent l="0" t="0" r="0" b="0"/>
-            <wp:docPr id="2029016775" name="Kép 8" descr="A képen szöveg, sor, Diagram, diagram látható&#10;&#10;Automatikusan generált leírás"/>
+            <wp:docPr id="1657623549" name="Kép 7" descr="A képen szöveg, sor, Diagram, diagram látható&#10;&#10;Automatikusan generált leírás"/>
             <wp:cNvGraphicFramePr>
               <a:graphicFrameLocks xmlns:a="http://schemas.openxmlformats.org/drawingml/2006/main" noChangeAspect="1"/>
             </wp:cNvGraphicFramePr>
@@ -18264,7 +18721,7 @@
               <a:graphicData uri="http://schemas.openxmlformats.org/drawingml/2006/picture">
                 <pic:pic xmlns:pic="http://schemas.openxmlformats.org/drawingml/2006/picture">
                   <pic:nvPicPr>
-                    <pic:cNvPr id="2029016775" name="Kép 8" descr="A képen szöveg, sor, Diagram, diagram látható&#10;&#10;Automatikusan generált leírás"/>
+                    <pic:cNvPr id="1657623549" name="Kép 7" descr="A képen szöveg, sor, Diagram, diagram látható&#10;&#10;Automatikusan generált leírás"/>
                     <pic:cNvPicPr/>
                   </pic:nvPicPr>
                   <pic:blipFill>
@@ -18282,7 +18739,7 @@
                   <pic:spPr>
                     <a:xfrm>
                       <a:off x="0" y="0"/>
-                      <a:ext cx="5400000" cy="3000000"/>
+                      <a:ext cx="5400040" cy="2999740"/>
                     </a:xfrm>
                     <a:prstGeom prst="rect">
                       <a:avLst/>
@@ -18477,7 +18934,7 @@
       <w:pPr>
         <w:pStyle w:val="Cmsor1"/>
       </w:pPr>
-      <w:bookmarkStart w:id="31" w:name="_Toc214638979"/>
+      <w:bookmarkStart w:id="31" w:name="_Toc214720668"/>
       <w:r>
         <w:lastRenderedPageBreak/>
         <w:t xml:space="preserve">6 Összegzés </w:t>
@@ -18993,7 +19450,7 @@
       <w:pPr>
         <w:pStyle w:val="Cmsor1"/>
       </w:pPr>
-      <w:bookmarkStart w:id="32" w:name="_Toc214638980"/>
+      <w:bookmarkStart w:id="32" w:name="_Toc214720669"/>
       <w:r>
         <w:lastRenderedPageBreak/>
         <w:t>Köszönetnyilvánítás</w:t>
@@ -19053,7 +19510,7 @@
       <w:pPr>
         <w:pStyle w:val="Fejezetcimszmozsnlkl"/>
       </w:pPr>
-      <w:bookmarkStart w:id="33" w:name="_Toc214638981"/>
+      <w:bookmarkStart w:id="33" w:name="_Toc214720670"/>
       <w:r>
         <w:lastRenderedPageBreak/>
         <w:t>Irodalomjegyzék</w:t>
@@ -19805,126 +20262,10 @@
           <w:noProof/>
         </w:rPr>
       </w:pPr>
-      <w:r>
-        <w:rPr>
-          <w:rStyle w:val="Hiperhivatkozs"/>
-        </w:rPr>
-        <w:br w:type="page"/>
-      </w:r>
-    </w:p>
-    <w:p>
-      <w:pPr>
-        <w:pStyle w:val="Cmsor1"/>
-        <w:rPr>
-          <w:rStyle w:val="Hiperhivatkozs"/>
-          <w:color w:val="000000" w:themeColor="text1"/>
-          <w:u w:val="none"/>
-        </w:rPr>
-      </w:pPr>
-      <w:bookmarkStart w:id="62" w:name="_Toc214638982"/>
-      <w:r>
-        <w:rPr>
-          <w:rStyle w:val="Hiperhivatkozs"/>
-          <w:color w:val="000000" w:themeColor="text1"/>
-          <w:u w:val="none"/>
-        </w:rPr>
-        <w:lastRenderedPageBreak/>
-        <w:t>Függelék</w:t>
-      </w:r>
-      <w:bookmarkEnd w:id="62"/>
-    </w:p>
-    <w:p>
-      <w:pPr>
-        <w:rPr>
-          <w:lang w:eastAsia="en-US"/>
-        </w:rPr>
-      </w:pPr>
-      <w:r>
-        <w:rPr>
-          <w:lang w:eastAsia="en-US"/>
-        </w:rPr>
-        <w:t xml:space="preserve">A </w:t>
-      </w:r>
-      <w:r>
-        <w:rPr>
-          <w:lang w:eastAsia="en-US"/>
-        </w:rPr>
-        <w:t>dolgozatban bemutatott kutatáshoz</w:t>
-      </w:r>
-      <w:r>
-        <w:rPr>
-          <w:lang w:eastAsia="en-US"/>
-        </w:rPr>
-        <w:t xml:space="preserve"> </w:t>
-      </w:r>
-      <w:r>
-        <w:rPr>
-          <w:lang w:eastAsia="en-US"/>
-        </w:rPr>
-        <w:t>tartozó</w:t>
-      </w:r>
-      <w:r>
-        <w:rPr>
-          <w:lang w:eastAsia="en-US"/>
-        </w:rPr>
-        <w:t xml:space="preserve"> forráskód és kiegészítő fájlok elérhető</w:t>
-      </w:r>
-      <w:r>
-        <w:rPr>
-          <w:lang w:eastAsia="en-US"/>
-        </w:rPr>
-        <w:t>e</w:t>
-      </w:r>
-      <w:r>
-        <w:rPr>
-          <w:lang w:eastAsia="en-US"/>
-        </w:rPr>
-        <w:t>k a következő GitHub-linken</w:t>
-      </w:r>
-      <w:r>
-        <w:rPr>
-          <w:lang w:eastAsia="en-US"/>
-        </w:rPr>
-        <w:t xml:space="preserve">: </w:t>
-      </w:r>
-      <w:hyperlink r:id="rId51" w:history="1">
-        <w:r>
-          <w:rPr>
-            <w:rStyle w:val="Hiperhivatkozs"/>
-            <w:lang w:eastAsia="en-US"/>
-          </w:rPr>
-          <w:t>https://github.com/czotterbenedek/szakdoga_tdk</w:t>
-        </w:r>
-      </w:hyperlink>
-    </w:p>
-    <w:p>
-      <w:pPr>
-        <w:rPr>
-          <w:lang w:eastAsia="en-US"/>
-        </w:rPr>
-      </w:pPr>
-      <w:r>
-        <w:rPr>
-          <w:lang w:eastAsia="en-US"/>
-        </w:rPr>
-        <w:t>Az embedding tömbök és a nyers adatfájlok azonban nem található</w:t>
-      </w:r>
-      <w:r>
-        <w:rPr>
-          <w:lang w:eastAsia="en-US"/>
-        </w:rPr>
-        <w:t>a</w:t>
-      </w:r>
-      <w:r>
-        <w:rPr>
-          <w:lang w:eastAsia="en-US"/>
-        </w:rPr>
-        <w:t>k meg a repozitóriumban, mivel méretük meghaladta a GitHub által engedélyezett korlátot.</w:t>
-      </w:r>
     </w:p>
     <w:sectPr>
-      <w:headerReference w:type="even" r:id="rId52"/>
-      <w:footerReference w:type="default" r:id="rId53"/>
+      <w:headerReference w:type="even" r:id="rId51"/>
+      <w:footerReference w:type="default" r:id="rId52"/>
       <w:type w:val="continuous"/>
       <w:pgSz w:w="11907" w:h="16840" w:code="9"/>
       <w:pgMar w:top="1418" w:right="1418" w:bottom="1418" w:left="1418" w:header="709" w:footer="709" w:gutter="567"/>
@@ -23558,6 +23899,91 @@
       </w:tcPr>
     </w:tblStylePr>
   </w:style>
+  <w:style w:type="table" w:styleId="Tblzategyszer2">
+    <w:name w:val="Plain Table 2"/>
+    <w:basedOn w:val="Normltblzat"/>
+    <w:uiPriority w:val="42"/>
+    <w:rsid w:val="00BD1538"/>
+    <w:rPr>
+      <w:rFonts w:asciiTheme="minorHAnsi" w:eastAsiaTheme="minorEastAsia" w:hAnsiTheme="minorHAnsi" w:cstheme="minorBidi"/>
+      <w:kern w:val="2"/>
+      <w:sz w:val="24"/>
+      <w:szCs w:val="24"/>
+      <w:lang w:eastAsia="zh-CN"/>
+      <w14:ligatures w14:val="standardContextual"/>
+    </w:rPr>
+    <w:tblPr>
+      <w:tblStyleRowBandSize w:val="1"/>
+      <w:tblStyleColBandSize w:val="1"/>
+      <w:tblBorders>
+        <w:top w:val="single" w:sz="4" w:space="0" w:color="7F7F7F" w:themeColor="text1" w:themeTint="80"/>
+        <w:bottom w:val="single" w:sz="4" w:space="0" w:color="7F7F7F" w:themeColor="text1" w:themeTint="80"/>
+      </w:tblBorders>
+    </w:tblPr>
+    <w:tblStylePr w:type="firstRow">
+      <w:rPr>
+        <w:b/>
+        <w:bCs/>
+      </w:rPr>
+      <w:tblPr/>
+      <w:tcPr>
+        <w:tcBorders>
+          <w:bottom w:val="single" w:sz="4" w:space="0" w:color="7F7F7F" w:themeColor="text1" w:themeTint="80"/>
+        </w:tcBorders>
+      </w:tcPr>
+    </w:tblStylePr>
+    <w:tblStylePr w:type="lastRow">
+      <w:rPr>
+        <w:b/>
+        <w:bCs/>
+      </w:rPr>
+      <w:tblPr/>
+      <w:tcPr>
+        <w:tcBorders>
+          <w:top w:val="single" w:sz="4" w:space="0" w:color="7F7F7F" w:themeColor="text1" w:themeTint="80"/>
+        </w:tcBorders>
+      </w:tcPr>
+    </w:tblStylePr>
+    <w:tblStylePr w:type="firstCol">
+      <w:rPr>
+        <w:b/>
+        <w:bCs/>
+      </w:rPr>
+    </w:tblStylePr>
+    <w:tblStylePr w:type="lastCol">
+      <w:rPr>
+        <w:b/>
+        <w:bCs/>
+      </w:rPr>
+    </w:tblStylePr>
+    <w:tblStylePr w:type="band1Vert">
+      <w:tblPr/>
+      <w:tcPr>
+        <w:tcBorders>
+          <w:left w:val="single" w:sz="4" w:space="0" w:color="7F7F7F" w:themeColor="text1" w:themeTint="80"/>
+          <w:right w:val="single" w:sz="4" w:space="0" w:color="7F7F7F" w:themeColor="text1" w:themeTint="80"/>
+        </w:tcBorders>
+      </w:tcPr>
+    </w:tblStylePr>
+    <w:tblStylePr w:type="band2Vert">
+      <w:tblPr/>
+      <w:tcPr>
+        <w:tcBorders>
+          <w:left w:val="single" w:sz="4" w:space="0" w:color="7F7F7F" w:themeColor="text1" w:themeTint="80"/>
+          <w:right w:val="single" w:sz="4" w:space="0" w:color="7F7F7F" w:themeColor="text1" w:themeTint="80"/>
+        </w:tcBorders>
+      </w:tcPr>
+    </w:tblStylePr>
+    <w:tblStylePr w:type="band1Horz">
+      <w:tblPr/>
+      <w:tcPr>
+        <w:tcBorders>
+          <w:top w:val="single" w:sz="4" w:space="0" w:color="7F7F7F" w:themeColor="text1" w:themeTint="80"/>
+          <w:bottom w:val="single" w:sz="4" w:space="0" w:color="7F7F7F" w:themeColor="text1" w:themeTint="80"/>
+        </w:tcBorders>
+      </w:tcPr>
+    </w:tblStylePr>
+  </w:style>
 </w:styles>
 </file>
 

</xml_diff>

<commit_message>
:memo: szakdolgozat final javitasok
</commit_message>
<xml_diff>
--- a/szakdoga/szakdolgozat.docx
+++ b/szakdoga/szakdolgozat.docx
@@ -12,7 +12,7 @@
           <w:lang w:eastAsia="hu-HU"/>
         </w:rPr>
         <w:drawing>
-          <wp:inline distT="0" distB="0" distL="0" distR="0" wp14:anchorId="5D62D356" wp14:editId="0B3B7DFE">
+          <wp:inline distT="0" distB="0" distL="0" distR="0" wp14:anchorId="5D62D356" wp14:editId="4107CD46">
             <wp:extent cx="1933575" cy="542925"/>
             <wp:effectExtent l="0" t="0" r="0" b="0"/>
             <wp:docPr id="1" name="Kép 1"/>
@@ -423,7 +423,7 @@
       <w:r>
         <w:fldChar w:fldCharType="separate"/>
       </w:r>
-      <w:hyperlink w:anchor="_Toc214821288" w:history="1">
+      <w:hyperlink w:anchor="_Toc215330751" w:history="1">
         <w:r>
           <w:rPr>
             <w:rStyle w:val="Hiperhivatkozs"/>
@@ -450,7 +450,7 @@
             <w:noProof/>
             <w:webHidden/>
           </w:rPr>
-          <w:instrText xml:space="preserve"> PAGEREF _Toc214821288 \h </w:instrText>
+          <w:instrText xml:space="preserve"> PAGEREF _Toc215330751 \h </w:instrText>
         </w:r>
         <w:r>
           <w:rPr>
@@ -492,7 +492,7 @@
           <w14:ligatures w14:val="standardContextual"/>
         </w:rPr>
       </w:pPr>
-      <w:hyperlink w:anchor="_Toc214821289" w:history="1">
+      <w:hyperlink w:anchor="_Toc215330752" w:history="1">
         <w:r>
           <w:rPr>
             <w:rStyle w:val="Hiperhivatkozs"/>
@@ -519,7 +519,7 @@
             <w:noProof/>
             <w:webHidden/>
           </w:rPr>
-          <w:instrText xml:space="preserve"> PAGEREF _Toc214821289 \h </w:instrText>
+          <w:instrText xml:space="preserve"> PAGEREF _Toc215330752 \h </w:instrText>
         </w:r>
         <w:r>
           <w:rPr>
@@ -561,7 +561,7 @@
           <w14:ligatures w14:val="standardContextual"/>
         </w:rPr>
       </w:pPr>
-      <w:hyperlink w:anchor="_Toc214821290" w:history="1">
+      <w:hyperlink w:anchor="_Toc215330753" w:history="1">
         <w:r>
           <w:rPr>
             <w:rStyle w:val="Hiperhivatkozs"/>
@@ -588,7 +588,7 @@
             <w:noProof/>
             <w:webHidden/>
           </w:rPr>
-          <w:instrText xml:space="preserve"> PAGEREF _Toc214821290 \h </w:instrText>
+          <w:instrText xml:space="preserve"> PAGEREF _Toc215330753 \h </w:instrText>
         </w:r>
         <w:r>
           <w:rPr>
@@ -632,7 +632,7 @@
           <w14:ligatures w14:val="standardContextual"/>
         </w:rPr>
       </w:pPr>
-      <w:hyperlink w:anchor="_Toc214821291" w:history="1">
+      <w:hyperlink w:anchor="_Toc215330754" w:history="1">
         <w:r>
           <w:rPr>
             <w:rStyle w:val="Hiperhivatkozs"/>
@@ -659,7 +659,7 @@
             <w:noProof/>
             <w:webHidden/>
           </w:rPr>
-          <w:instrText xml:space="preserve"> PAGEREF _Toc214821291 \h </w:instrText>
+          <w:instrText xml:space="preserve"> PAGEREF _Toc215330754 \h </w:instrText>
         </w:r>
         <w:r>
           <w:rPr>
@@ -703,7 +703,7 @@
           <w14:ligatures w14:val="standardContextual"/>
         </w:rPr>
       </w:pPr>
-      <w:hyperlink w:anchor="_Toc214821292" w:history="1">
+      <w:hyperlink w:anchor="_Toc215330755" w:history="1">
         <w:r>
           <w:rPr>
             <w:rStyle w:val="Hiperhivatkozs"/>
@@ -730,7 +730,7 @@
             <w:noProof/>
             <w:webHidden/>
           </w:rPr>
-          <w:instrText xml:space="preserve"> PAGEREF _Toc214821292 \h </w:instrText>
+          <w:instrText xml:space="preserve"> PAGEREF _Toc215330755 \h </w:instrText>
         </w:r>
         <w:r>
           <w:rPr>
@@ -774,7 +774,7 @@
           <w14:ligatures w14:val="standardContextual"/>
         </w:rPr>
       </w:pPr>
-      <w:hyperlink w:anchor="_Toc214821293" w:history="1">
+      <w:hyperlink w:anchor="_Toc215330756" w:history="1">
         <w:r>
           <w:rPr>
             <w:rStyle w:val="Hiperhivatkozs"/>
@@ -801,7 +801,7 @@
             <w:noProof/>
             <w:webHidden/>
           </w:rPr>
-          <w:instrText xml:space="preserve"> PAGEREF _Toc214821293 \h </w:instrText>
+          <w:instrText xml:space="preserve"> PAGEREF _Toc215330756 \h </w:instrText>
         </w:r>
         <w:r>
           <w:rPr>
@@ -843,7 +843,7 @@
           <w14:ligatures w14:val="standardContextual"/>
         </w:rPr>
       </w:pPr>
-      <w:hyperlink w:anchor="_Toc214821294" w:history="1">
+      <w:hyperlink w:anchor="_Toc215330757" w:history="1">
         <w:r>
           <w:rPr>
             <w:rStyle w:val="Hiperhivatkozs"/>
@@ -870,7 +870,7 @@
             <w:noProof/>
             <w:webHidden/>
           </w:rPr>
-          <w:instrText xml:space="preserve"> PAGEREF _Toc214821294 \h </w:instrText>
+          <w:instrText xml:space="preserve"> PAGEREF _Toc215330757 \h </w:instrText>
         </w:r>
         <w:r>
           <w:rPr>
@@ -914,7 +914,7 @@
           <w14:ligatures w14:val="standardContextual"/>
         </w:rPr>
       </w:pPr>
-      <w:hyperlink w:anchor="_Toc214821295" w:history="1">
+      <w:hyperlink w:anchor="_Toc215330758" w:history="1">
         <w:r>
           <w:rPr>
             <w:rStyle w:val="Hiperhivatkozs"/>
@@ -941,7 +941,7 @@
             <w:noProof/>
             <w:webHidden/>
           </w:rPr>
-          <w:instrText xml:space="preserve"> PAGEREF _Toc214821295 \h </w:instrText>
+          <w:instrText xml:space="preserve"> PAGEREF _Toc215330758 \h </w:instrText>
         </w:r>
         <w:r>
           <w:rPr>
@@ -985,7 +985,7 @@
           <w14:ligatures w14:val="standardContextual"/>
         </w:rPr>
       </w:pPr>
-      <w:hyperlink w:anchor="_Toc214821296" w:history="1">
+      <w:hyperlink w:anchor="_Toc215330759" w:history="1">
         <w:r>
           <w:rPr>
             <w:rStyle w:val="Hiperhivatkozs"/>
@@ -1012,7 +1012,7 @@
             <w:noProof/>
             <w:webHidden/>
           </w:rPr>
-          <w:instrText xml:space="preserve"> PAGEREF _Toc214821296 \h </w:instrText>
+          <w:instrText xml:space="preserve"> PAGEREF _Toc215330759 \h </w:instrText>
         </w:r>
         <w:r>
           <w:rPr>
@@ -1056,7 +1056,7 @@
           <w14:ligatures w14:val="standardContextual"/>
         </w:rPr>
       </w:pPr>
-      <w:hyperlink w:anchor="_Toc214821297" w:history="1">
+      <w:hyperlink w:anchor="_Toc215330760" w:history="1">
         <w:r>
           <w:rPr>
             <w:rStyle w:val="Hiperhivatkozs"/>
@@ -1083,7 +1083,7 @@
             <w:noProof/>
             <w:webHidden/>
           </w:rPr>
-          <w:instrText xml:space="preserve"> PAGEREF _Toc214821297 \h </w:instrText>
+          <w:instrText xml:space="preserve"> PAGEREF _Toc215330760 \h </w:instrText>
         </w:r>
         <w:r>
           <w:rPr>
@@ -1127,7 +1127,7 @@
           <w14:ligatures w14:val="standardContextual"/>
         </w:rPr>
       </w:pPr>
-      <w:hyperlink w:anchor="_Toc214821298" w:history="1">
+      <w:hyperlink w:anchor="_Toc215330761" w:history="1">
         <w:r>
           <w:rPr>
             <w:rStyle w:val="Hiperhivatkozs"/>
@@ -1154,7 +1154,7 @@
             <w:noProof/>
             <w:webHidden/>
           </w:rPr>
-          <w:instrText xml:space="preserve"> PAGEREF _Toc214821298 \h </w:instrText>
+          <w:instrText xml:space="preserve"> PAGEREF _Toc215330761 \h </w:instrText>
         </w:r>
         <w:r>
           <w:rPr>
@@ -1198,7 +1198,7 @@
           <w14:ligatures w14:val="standardContextual"/>
         </w:rPr>
       </w:pPr>
-      <w:hyperlink w:anchor="_Toc214821299" w:history="1">
+      <w:hyperlink w:anchor="_Toc215330762" w:history="1">
         <w:r>
           <w:rPr>
             <w:rStyle w:val="Hiperhivatkozs"/>
@@ -1225,7 +1225,7 @@
             <w:noProof/>
             <w:webHidden/>
           </w:rPr>
-          <w:instrText xml:space="preserve"> PAGEREF _Toc214821299 \h </w:instrText>
+          <w:instrText xml:space="preserve"> PAGEREF _Toc215330762 \h </w:instrText>
         </w:r>
         <w:r>
           <w:rPr>
@@ -1269,7 +1269,7 @@
           <w14:ligatures w14:val="standardContextual"/>
         </w:rPr>
       </w:pPr>
-      <w:hyperlink w:anchor="_Toc214821300" w:history="1">
+      <w:hyperlink w:anchor="_Toc215330763" w:history="1">
         <w:r>
           <w:rPr>
             <w:rStyle w:val="Hiperhivatkozs"/>
@@ -1296,7 +1296,7 @@
             <w:noProof/>
             <w:webHidden/>
           </w:rPr>
-          <w:instrText xml:space="preserve"> PAGEREF _Toc214821300 \h </w:instrText>
+          <w:instrText xml:space="preserve"> PAGEREF _Toc215330763 \h </w:instrText>
         </w:r>
         <w:r>
           <w:rPr>
@@ -1340,7 +1340,7 @@
           <w14:ligatures w14:val="standardContextual"/>
         </w:rPr>
       </w:pPr>
-      <w:hyperlink w:anchor="_Toc214821301" w:history="1">
+      <w:hyperlink w:anchor="_Toc215330764" w:history="1">
         <w:r>
           <w:rPr>
             <w:rStyle w:val="Hiperhivatkozs"/>
@@ -1367,7 +1367,7 @@
             <w:noProof/>
             <w:webHidden/>
           </w:rPr>
-          <w:instrText xml:space="preserve"> PAGEREF _Toc214821301 \h </w:instrText>
+          <w:instrText xml:space="preserve"> PAGEREF _Toc215330764 \h </w:instrText>
         </w:r>
         <w:r>
           <w:rPr>
@@ -1411,7 +1411,7 @@
           <w14:ligatures w14:val="standardContextual"/>
         </w:rPr>
       </w:pPr>
-      <w:hyperlink w:anchor="_Toc214821302" w:history="1">
+      <w:hyperlink w:anchor="_Toc215330765" w:history="1">
         <w:r>
           <w:rPr>
             <w:rStyle w:val="Hiperhivatkozs"/>
@@ -1438,7 +1438,7 @@
             <w:noProof/>
             <w:webHidden/>
           </w:rPr>
-          <w:instrText xml:space="preserve"> PAGEREF _Toc214821302 \h </w:instrText>
+          <w:instrText xml:space="preserve"> PAGEREF _Toc215330765 \h </w:instrText>
         </w:r>
         <w:r>
           <w:rPr>
@@ -1480,7 +1480,7 @@
           <w14:ligatures w14:val="standardContextual"/>
         </w:rPr>
       </w:pPr>
-      <w:hyperlink w:anchor="_Toc214821303" w:history="1">
+      <w:hyperlink w:anchor="_Toc215330766" w:history="1">
         <w:r>
           <w:rPr>
             <w:rStyle w:val="Hiperhivatkozs"/>
@@ -1507,7 +1507,7 @@
             <w:noProof/>
             <w:webHidden/>
           </w:rPr>
-          <w:instrText xml:space="preserve"> PAGEREF _Toc214821303 \h </w:instrText>
+          <w:instrText xml:space="preserve"> PAGEREF _Toc215330766 \h </w:instrText>
         </w:r>
         <w:r>
           <w:rPr>
@@ -1551,7 +1551,7 @@
           <w14:ligatures w14:val="standardContextual"/>
         </w:rPr>
       </w:pPr>
-      <w:hyperlink w:anchor="_Toc214821304" w:history="1">
+      <w:hyperlink w:anchor="_Toc215330767" w:history="1">
         <w:r>
           <w:rPr>
             <w:rStyle w:val="Hiperhivatkozs"/>
@@ -1579,7 +1579,7 @@
             <w:noProof/>
             <w:webHidden/>
           </w:rPr>
-          <w:instrText xml:space="preserve"> PAGEREF _Toc214821304 \h </w:instrText>
+          <w:instrText xml:space="preserve"> PAGEREF _Toc215330767 \h </w:instrText>
         </w:r>
         <w:r>
           <w:rPr>
@@ -1623,7 +1623,7 @@
           <w14:ligatures w14:val="standardContextual"/>
         </w:rPr>
       </w:pPr>
-      <w:hyperlink w:anchor="_Toc214821305" w:history="1">
+      <w:hyperlink w:anchor="_Toc215330768" w:history="1">
         <w:r>
           <w:rPr>
             <w:rStyle w:val="Hiperhivatkozs"/>
@@ -1651,7 +1651,7 @@
             <w:noProof/>
             <w:webHidden/>
           </w:rPr>
-          <w:instrText xml:space="preserve"> PAGEREF _Toc214821305 \h </w:instrText>
+          <w:instrText xml:space="preserve"> PAGEREF _Toc215330768 \h </w:instrText>
         </w:r>
         <w:r>
           <w:rPr>
@@ -1695,7 +1695,7 @@
           <w14:ligatures w14:val="standardContextual"/>
         </w:rPr>
       </w:pPr>
-      <w:hyperlink w:anchor="_Toc214821306" w:history="1">
+      <w:hyperlink w:anchor="_Toc215330769" w:history="1">
         <w:r>
           <w:rPr>
             <w:rStyle w:val="Hiperhivatkozs"/>
@@ -1723,7 +1723,7 @@
             <w:noProof/>
             <w:webHidden/>
           </w:rPr>
-          <w:instrText xml:space="preserve"> PAGEREF _Toc214821306 \h </w:instrText>
+          <w:instrText xml:space="preserve"> PAGEREF _Toc215330769 \h </w:instrText>
         </w:r>
         <w:r>
           <w:rPr>
@@ -1767,7 +1767,7 @@
           <w14:ligatures w14:val="standardContextual"/>
         </w:rPr>
       </w:pPr>
-      <w:hyperlink w:anchor="_Toc214821307" w:history="1">
+      <w:hyperlink w:anchor="_Toc215330770" w:history="1">
         <w:r>
           <w:rPr>
             <w:rStyle w:val="Hiperhivatkozs"/>
@@ -1795,7 +1795,7 @@
             <w:noProof/>
             <w:webHidden/>
           </w:rPr>
-          <w:instrText xml:space="preserve"> PAGEREF _Toc214821307 \h </w:instrText>
+          <w:instrText xml:space="preserve"> PAGEREF _Toc215330770 \h </w:instrText>
         </w:r>
         <w:r>
           <w:rPr>
@@ -1839,7 +1839,7 @@
           <w14:ligatures w14:val="standardContextual"/>
         </w:rPr>
       </w:pPr>
-      <w:hyperlink w:anchor="_Toc214821308" w:history="1">
+      <w:hyperlink w:anchor="_Toc215330771" w:history="1">
         <w:r>
           <w:rPr>
             <w:rStyle w:val="Hiperhivatkozs"/>
@@ -1867,7 +1867,7 @@
             <w:noProof/>
             <w:webHidden/>
           </w:rPr>
-          <w:instrText xml:space="preserve"> PAGEREF _Toc214821308 \h </w:instrText>
+          <w:instrText xml:space="preserve"> PAGEREF _Toc215330771 \h </w:instrText>
         </w:r>
         <w:r>
           <w:rPr>
@@ -1911,7 +1911,7 @@
           <w14:ligatures w14:val="standardContextual"/>
         </w:rPr>
       </w:pPr>
-      <w:hyperlink w:anchor="_Toc214821309" w:history="1">
+      <w:hyperlink w:anchor="_Toc215330772" w:history="1">
         <w:r>
           <w:rPr>
             <w:rStyle w:val="Hiperhivatkozs"/>
@@ -1939,7 +1939,7 @@
             <w:noProof/>
             <w:webHidden/>
           </w:rPr>
-          <w:instrText xml:space="preserve"> PAGEREF _Toc214821309 \h </w:instrText>
+          <w:instrText xml:space="preserve"> PAGEREF _Toc215330772 \h </w:instrText>
         </w:r>
         <w:r>
           <w:rPr>
@@ -1981,7 +1981,7 @@
           <w14:ligatures w14:val="standardContextual"/>
         </w:rPr>
       </w:pPr>
-      <w:hyperlink w:anchor="_Toc214821310" w:history="1">
+      <w:hyperlink w:anchor="_Toc215330773" w:history="1">
         <w:r>
           <w:rPr>
             <w:rStyle w:val="Hiperhivatkozs"/>
@@ -2008,7 +2008,7 @@
             <w:noProof/>
             <w:webHidden/>
           </w:rPr>
-          <w:instrText xml:space="preserve"> PAGEREF _Toc214821310 \h </w:instrText>
+          <w:instrText xml:space="preserve"> PAGEREF _Toc215330773 \h </w:instrText>
         </w:r>
         <w:r>
           <w:rPr>
@@ -2052,7 +2052,7 @@
           <w14:ligatures w14:val="standardContextual"/>
         </w:rPr>
       </w:pPr>
-      <w:hyperlink w:anchor="_Toc214821311" w:history="1">
+      <w:hyperlink w:anchor="_Toc215330774" w:history="1">
         <w:r>
           <w:rPr>
             <w:rStyle w:val="Hiperhivatkozs"/>
@@ -2079,7 +2079,7 @@
             <w:noProof/>
             <w:webHidden/>
           </w:rPr>
-          <w:instrText xml:space="preserve"> PAGEREF _Toc214821311 \h </w:instrText>
+          <w:instrText xml:space="preserve"> PAGEREF _Toc215330774 \h </w:instrText>
         </w:r>
         <w:r>
           <w:rPr>
@@ -2123,7 +2123,7 @@
           <w14:ligatures w14:val="standardContextual"/>
         </w:rPr>
       </w:pPr>
-      <w:hyperlink w:anchor="_Toc214821312" w:history="1">
+      <w:hyperlink w:anchor="_Toc215330775" w:history="1">
         <w:r>
           <w:rPr>
             <w:rStyle w:val="Hiperhivatkozs"/>
@@ -2150,7 +2150,7 @@
             <w:noProof/>
             <w:webHidden/>
           </w:rPr>
-          <w:instrText xml:space="preserve"> PAGEREF _Toc214821312 \h </w:instrText>
+          <w:instrText xml:space="preserve"> PAGEREF _Toc215330775 \h </w:instrText>
         </w:r>
         <w:r>
           <w:rPr>
@@ -2194,7 +2194,7 @@
           <w14:ligatures w14:val="standardContextual"/>
         </w:rPr>
       </w:pPr>
-      <w:hyperlink w:anchor="_Toc214821313" w:history="1">
+      <w:hyperlink w:anchor="_Toc215330776" w:history="1">
         <w:r>
           <w:rPr>
             <w:rStyle w:val="Hiperhivatkozs"/>
@@ -2221,7 +2221,7 @@
             <w:noProof/>
             <w:webHidden/>
           </w:rPr>
-          <w:instrText xml:space="preserve"> PAGEREF _Toc214821313 \h </w:instrText>
+          <w:instrText xml:space="preserve"> PAGEREF _Toc215330776 \h </w:instrText>
         </w:r>
         <w:r>
           <w:rPr>
@@ -2263,7 +2263,7 @@
           <w14:ligatures w14:val="standardContextual"/>
         </w:rPr>
       </w:pPr>
-      <w:hyperlink w:anchor="_Toc214821314" w:history="1">
+      <w:hyperlink w:anchor="_Toc215330777" w:history="1">
         <w:r>
           <w:rPr>
             <w:rStyle w:val="Hiperhivatkozs"/>
@@ -2290,7 +2290,7 @@
             <w:noProof/>
             <w:webHidden/>
           </w:rPr>
-          <w:instrText xml:space="preserve"> PAGEREF _Toc214821314 \h </w:instrText>
+          <w:instrText xml:space="preserve"> PAGEREF _Toc215330777 \h </w:instrText>
         </w:r>
         <w:r>
           <w:rPr>
@@ -2334,7 +2334,7 @@
           <w14:ligatures w14:val="standardContextual"/>
         </w:rPr>
       </w:pPr>
-      <w:hyperlink w:anchor="_Toc214821315" w:history="1">
+      <w:hyperlink w:anchor="_Toc215330778" w:history="1">
         <w:r>
           <w:rPr>
             <w:rStyle w:val="Hiperhivatkozs"/>
@@ -2361,7 +2361,7 @@
             <w:noProof/>
             <w:webHidden/>
           </w:rPr>
-          <w:instrText xml:space="preserve"> PAGEREF _Toc214821315 \h </w:instrText>
+          <w:instrText xml:space="preserve"> PAGEREF _Toc215330778 \h </w:instrText>
         </w:r>
         <w:r>
           <w:rPr>
@@ -2405,7 +2405,7 @@
           <w14:ligatures w14:val="standardContextual"/>
         </w:rPr>
       </w:pPr>
-      <w:hyperlink w:anchor="_Toc214821316" w:history="1">
+      <w:hyperlink w:anchor="_Toc215330779" w:history="1">
         <w:r>
           <w:rPr>
             <w:rStyle w:val="Hiperhivatkozs"/>
@@ -2432,7 +2432,7 @@
             <w:noProof/>
             <w:webHidden/>
           </w:rPr>
-          <w:instrText xml:space="preserve"> PAGEREF _Toc214821316 \h </w:instrText>
+          <w:instrText xml:space="preserve"> PAGEREF _Toc215330779 \h </w:instrText>
         </w:r>
         <w:r>
           <w:rPr>
@@ -2476,7 +2476,7 @@
           <w14:ligatures w14:val="standardContextual"/>
         </w:rPr>
       </w:pPr>
-      <w:hyperlink w:anchor="_Toc214821317" w:history="1">
+      <w:hyperlink w:anchor="_Toc215330780" w:history="1">
         <w:r>
           <w:rPr>
             <w:rStyle w:val="Hiperhivatkozs"/>
@@ -2503,7 +2503,7 @@
             <w:noProof/>
             <w:webHidden/>
           </w:rPr>
-          <w:instrText xml:space="preserve"> PAGEREF _Toc214821317 \h </w:instrText>
+          <w:instrText xml:space="preserve"> PAGEREF _Toc215330780 \h </w:instrText>
         </w:r>
         <w:r>
           <w:rPr>
@@ -2545,7 +2545,7 @@
           <w14:ligatures w14:val="standardContextual"/>
         </w:rPr>
       </w:pPr>
-      <w:hyperlink w:anchor="_Toc214821318" w:history="1">
+      <w:hyperlink w:anchor="_Toc215330781" w:history="1">
         <w:r>
           <w:rPr>
             <w:rStyle w:val="Hiperhivatkozs"/>
@@ -2572,7 +2572,7 @@
             <w:noProof/>
             <w:webHidden/>
           </w:rPr>
-          <w:instrText xml:space="preserve"> PAGEREF _Toc214821318 \h </w:instrText>
+          <w:instrText xml:space="preserve"> PAGEREF _Toc215330781 \h </w:instrText>
         </w:r>
         <w:r>
           <w:rPr>
@@ -2614,7 +2614,7 @@
           <w14:ligatures w14:val="standardContextual"/>
         </w:rPr>
       </w:pPr>
-      <w:hyperlink w:anchor="_Toc214821319" w:history="1">
+      <w:hyperlink w:anchor="_Toc215330782" w:history="1">
         <w:r>
           <w:rPr>
             <w:rStyle w:val="Hiperhivatkozs"/>
@@ -2641,7 +2641,7 @@
             <w:noProof/>
             <w:webHidden/>
           </w:rPr>
-          <w:instrText xml:space="preserve"> PAGEREF _Toc214821319 \h </w:instrText>
+          <w:instrText xml:space="preserve"> PAGEREF _Toc215330782 \h </w:instrText>
         </w:r>
         <w:r>
           <w:rPr>
@@ -2683,7 +2683,7 @@
           <w14:ligatures w14:val="standardContextual"/>
         </w:rPr>
       </w:pPr>
-      <w:hyperlink w:anchor="_Toc214821320" w:history="1">
+      <w:hyperlink w:anchor="_Toc215330783" w:history="1">
         <w:r>
           <w:rPr>
             <w:rStyle w:val="Hiperhivatkozs"/>
@@ -2710,7 +2710,7 @@
             <w:noProof/>
             <w:webHidden/>
           </w:rPr>
-          <w:instrText xml:space="preserve"> PAGEREF _Toc214821320 \h </w:instrText>
+          <w:instrText xml:space="preserve"> PAGEREF _Toc215330783 \h </w:instrText>
         </w:r>
         <w:r>
           <w:rPr>
@@ -2881,7 +2881,7 @@
         <w:rPr>
           <w:noProof/>
         </w:rPr>
-        <w:t>2025. 11. 29.</w:t>
+        <w:t>2025. 12. 02.</w:t>
       </w:r>
       <w:r>
         <w:fldChar w:fldCharType="end"/>
@@ -2954,7 +2954,7 @@
         <w:pStyle w:val="Cmsor1"/>
         <w:spacing w:before="0"/>
       </w:pPr>
-      <w:bookmarkStart w:id="0" w:name="_Toc214821288"/>
+      <w:bookmarkStart w:id="0" w:name="_Toc215330751"/>
       <w:r>
         <w:lastRenderedPageBreak/>
         <w:t>Összefoglaló</w:t>
@@ -3003,7 +3003,7 @@
       </w:r>
       <w:proofErr w:type="spellEnd"/>
       <w:r>
-        <w:t xml:space="preserve">-halmazt közvetlenül használja a hasonlósági kereséshez, ami azonban pontossági, redundancia- és futásidőbeli korlátokat eredményezhet. A dolgozat célja annak vizsgálata, hogy </w:t>
+        <w:t xml:space="preserve">-halmazt közvetlenül használja a hasonlósági kereséshez, ami azonban pontossági, redundancia és futásidőbeli korlátokat eredményezhet. A dolgozat célja annak vizsgálata, hogy </w:t>
       </w:r>
       <w:proofErr w:type="spellStart"/>
       <w:r>
@@ -3082,7 +3082,7 @@
       <w:pPr>
         <w:pStyle w:val="Fejezetcimszmozsnlkl"/>
       </w:pPr>
-      <w:bookmarkStart w:id="1" w:name="_Toc214821289"/>
+      <w:bookmarkStart w:id="1" w:name="_Toc215330752"/>
       <w:proofErr w:type="spellStart"/>
       <w:r>
         <w:lastRenderedPageBreak/>
@@ -4496,7 +4496,7 @@
         <w:pStyle w:val="Cmsor1"/>
       </w:pPr>
       <w:bookmarkStart w:id="2" w:name="_Toc332797397"/>
-      <w:bookmarkStart w:id="3" w:name="_Toc214821290"/>
+      <w:bookmarkStart w:id="3" w:name="_Toc215330753"/>
       <w:r>
         <w:lastRenderedPageBreak/>
         <w:t xml:space="preserve">1 </w:t>
@@ -4511,7 +4511,7 @@
       <w:pPr>
         <w:pStyle w:val="Cmsor2"/>
       </w:pPr>
-      <w:bookmarkStart w:id="4" w:name="_Toc214821291"/>
+      <w:bookmarkStart w:id="4" w:name="_Toc215330754"/>
       <w:r>
         <w:t>A kutatás cél</w:t>
       </w:r>
@@ -4750,7 +4750,7 @@
       <w:pPr>
         <w:pStyle w:val="Cmsor2"/>
       </w:pPr>
-      <w:bookmarkStart w:id="5" w:name="_Toc214821292"/>
+      <w:bookmarkStart w:id="5" w:name="_Toc215330755"/>
       <w:r>
         <w:t>RAG-rendszerek szerepe a modern NLP-ben</w:t>
       </w:r>
@@ -4808,7 +4808,7 @@
       <w:pPr>
         <w:pStyle w:val="Cmsor2"/>
       </w:pPr>
-      <w:bookmarkStart w:id="6" w:name="_Toc214821293"/>
+      <w:bookmarkStart w:id="6" w:name="_Toc215330756"/>
       <w:r>
         <w:t>Hatékonysági kérdések nagy dokumentumkorpuszok esetén</w:t>
       </w:r>
@@ -4870,7 +4870,13 @@
         <w:t>százezer</w:t>
       </w:r>
       <w:r>
-        <w:t xml:space="preserve"> koszinusz-távolság számítás is történhet, ami valós idejű alkalmazásokban (pl. kérdés–válasz rendszerekben) nem megengedhető</w:t>
+        <w:t xml:space="preserve"> koszinusz-távolság számítás is történhet, ami valós idejű alkalmazásokban (pl. kérdés–válasz rendszerekben) nem </w:t>
+      </w:r>
+      <w:r>
+        <w:br/>
+      </w:r>
+      <w:r>
+        <w:t>megengedhető</w:t>
       </w:r>
       <w:r>
         <w:t xml:space="preserve"> </w:t>
@@ -5427,7 +5433,7 @@
       <w:pPr>
         <w:pStyle w:val="Cmsor1"/>
       </w:pPr>
-      <w:bookmarkStart w:id="7" w:name="_Toc214821294"/>
+      <w:bookmarkStart w:id="7" w:name="_Toc215330757"/>
       <w:r>
         <w:lastRenderedPageBreak/>
         <w:t>2 Elméleti háttér</w:t>
@@ -5523,7 +5529,7 @@
           <w:numId w:val="0"/>
         </w:numPr>
       </w:pPr>
-      <w:bookmarkStart w:id="8" w:name="_Toc214821295"/>
+      <w:bookmarkStart w:id="8" w:name="_Toc215330758"/>
       <w:r>
         <w:t xml:space="preserve">2.1 </w:t>
       </w:r>
@@ -5944,7 +5950,7 @@
           <w:numId w:val="0"/>
         </w:numPr>
       </w:pPr>
-      <w:bookmarkStart w:id="9" w:name="_Toc214821296"/>
+      <w:bookmarkStart w:id="9" w:name="_Toc215330759"/>
       <w:r>
         <w:t xml:space="preserve">2.2 </w:t>
       </w:r>
@@ -5962,7 +5968,7 @@
       <w:pPr>
         <w:pStyle w:val="Cmsor3"/>
       </w:pPr>
-      <w:bookmarkStart w:id="10" w:name="_Toc214821297"/>
+      <w:bookmarkStart w:id="10" w:name="_Toc215330760"/>
       <w:r>
         <w:t xml:space="preserve">2.2.1 </w:t>
       </w:r>
@@ -6108,7 +6114,7 @@
       <w:pPr>
         <w:pStyle w:val="Cmsor3"/>
       </w:pPr>
-      <w:bookmarkStart w:id="11" w:name="_Toc214821298"/>
+      <w:bookmarkStart w:id="11" w:name="_Toc215330761"/>
       <w:r>
         <w:t>2.2.2 T</w:t>
       </w:r>
@@ -6633,7 +6639,7 @@
       <w:pPr>
         <w:pStyle w:val="Cmsor3"/>
       </w:pPr>
-      <w:bookmarkStart w:id="12" w:name="_Toc214821299"/>
+      <w:bookmarkStart w:id="12" w:name="_Toc215330762"/>
       <w:r>
         <w:t xml:space="preserve">2.2.3 </w:t>
       </w:r>
@@ -6845,7 +6851,7 @@
           <w:numId w:val="0"/>
         </w:numPr>
       </w:pPr>
-      <w:bookmarkStart w:id="13" w:name="_Toc214821300"/>
+      <w:bookmarkStart w:id="13" w:name="_Toc215330763"/>
       <w:r>
         <w:lastRenderedPageBreak/>
         <w:t xml:space="preserve">2.3 </w:t>
@@ -6864,7 +6870,7 @@
       <w:pPr>
         <w:pStyle w:val="Cmsor3"/>
       </w:pPr>
-      <w:bookmarkStart w:id="14" w:name="_Toc214821301"/>
+      <w:bookmarkStart w:id="14" w:name="_Toc215330764"/>
       <w:r>
         <w:t>2</w:t>
       </w:r>
@@ -6943,7 +6949,7 @@
       <w:pPr>
         <w:pStyle w:val="Cmsor3"/>
       </w:pPr>
-      <w:bookmarkStart w:id="15" w:name="_Toc214821302"/>
+      <w:bookmarkStart w:id="15" w:name="_Toc215330765"/>
       <w:r>
         <w:t xml:space="preserve">2.3.2 Offline és online </w:t>
       </w:r>
@@ -7117,7 +7123,7 @@
       <w:pPr>
         <w:pStyle w:val="Cmsor1"/>
       </w:pPr>
-      <w:bookmarkStart w:id="16" w:name="_Toc214821303"/>
+      <w:bookmarkStart w:id="16" w:name="_Toc215330766"/>
       <w:r>
         <w:lastRenderedPageBreak/>
         <w:t>3</w:t>
@@ -7315,10 +7321,10 @@
           <w:lang w:eastAsia="en-US"/>
         </w:rPr>
         <w:drawing>
-          <wp:inline distT="0" distB="0" distL="0" distR="0" wp14:anchorId="4A209EA2" wp14:editId="2A55D3FD">
+          <wp:inline distT="0" distB="0" distL="0" distR="0" wp14:anchorId="6C3C9667" wp14:editId="458B481E">
             <wp:extent cx="5400040" cy="2360930"/>
             <wp:effectExtent l="0" t="0" r="0" b="1270"/>
-            <wp:docPr id="205300759" name="Kép 4" descr="A képen képernyőkép, diagram, sor látható&#10;&#10;Automatikusan generált leírás"/>
+            <wp:docPr id="2068515462" name="Kép 3" descr="A képen képernyőkép, diagram, sor látható&#10;&#10;Automatikusan generált leírás"/>
             <wp:cNvGraphicFramePr>
               <a:graphicFrameLocks xmlns:a="http://schemas.openxmlformats.org/drawingml/2006/main" noChangeAspect="1"/>
             </wp:cNvGraphicFramePr>
@@ -7326,7 +7332,7 @@
               <a:graphicData uri="http://schemas.openxmlformats.org/drawingml/2006/picture">
                 <pic:pic xmlns:pic="http://schemas.openxmlformats.org/drawingml/2006/picture">
                   <pic:nvPicPr>
-                    <pic:cNvPr id="205300759" name="Kép 4" descr="A képen képernyőkép, diagram, sor látható&#10;&#10;Automatikusan generált leírás"/>
+                    <pic:cNvPr id="2068515462" name="Kép 3" descr="A képen képernyőkép, diagram, sor látható&#10;&#10;Automatikusan generált leírás"/>
                     <pic:cNvPicPr/>
                   </pic:nvPicPr>
                   <pic:blipFill>
@@ -7543,7 +7549,7 @@
           <w:lang w:eastAsia="en-US"/>
         </w:rPr>
       </w:pPr>
-      <w:bookmarkStart w:id="17" w:name="_Toc214821304"/>
+      <w:bookmarkStart w:id="17" w:name="_Toc215330767"/>
       <w:r>
         <w:rPr>
           <w:lang w:eastAsia="en-US"/>
@@ -8647,7 +8653,7 @@
           <w:lang w:eastAsia="en-US"/>
         </w:rPr>
       </w:pPr>
-      <w:bookmarkStart w:id="18" w:name="_Toc214821305"/>
+      <w:bookmarkStart w:id="18" w:name="_Toc215330768"/>
       <w:r>
         <w:rPr>
           <w:lang w:eastAsia="en-US"/>
@@ -8683,7 +8689,7 @@
           <w:lang w:eastAsia="en-US"/>
         </w:rPr>
       </w:pPr>
-      <w:bookmarkStart w:id="19" w:name="_Toc214821306"/>
+      <w:bookmarkStart w:id="19" w:name="_Toc215330769"/>
       <w:r>
         <w:rPr>
           <w:lang w:eastAsia="en-US"/>
@@ -8943,14 +8949,12 @@
         </w:rPr>
         <w:t>sentence</w:t>
       </w:r>
-      <w:proofErr w:type="spellEnd"/>
-      <w:r>
-        <w:rPr>
-          <w:lang w:eastAsia="en-US"/>
-        </w:rPr>
-        <w:t xml:space="preserve"> </w:t>
-      </w:r>
-      <w:proofErr w:type="spellStart"/>
+      <w:r>
+        <w:rPr>
+          <w:lang w:eastAsia="en-US"/>
+        </w:rPr>
+        <w:t>-</w:t>
+      </w:r>
       <w:r>
         <w:rPr>
           <w:lang w:eastAsia="en-US"/>
@@ -9705,7 +9709,19 @@
         <w:rPr>
           <w:lang w:eastAsia="en-US"/>
         </w:rPr>
-        <w:t>, ahogy azt a korábban található 1. egyenlet is bemutatta.</w:t>
+        <w:t xml:space="preserve">, ahogy azt a korábban található </w:t>
+      </w:r>
+      <w:r>
+        <w:rPr>
+          <w:lang w:eastAsia="en-US"/>
+        </w:rPr>
+        <w:t>2.</w:t>
+      </w:r>
+      <w:r>
+        <w:rPr>
+          <w:lang w:eastAsia="en-US"/>
+        </w:rPr>
+        <w:t>1. egyenlet is bemutatta.</w:t>
       </w:r>
     </w:p>
     <w:p>
@@ -9844,7 +9860,7 @@
           <w:lang w:eastAsia="en-US"/>
         </w:rPr>
       </w:pPr>
-      <w:bookmarkStart w:id="20" w:name="_Toc214821307"/>
+      <w:bookmarkStart w:id="20" w:name="_Toc215330770"/>
       <w:r>
         <w:rPr>
           <w:lang w:eastAsia="en-US"/>
@@ -10922,7 +10938,13 @@
         <w:rPr>
           <w:lang w:eastAsia="en-US"/>
         </w:rPr>
-        <w:t xml:space="preserve"> a klaszterek összeolvasztása</w:t>
+        <w:t xml:space="preserve"> a klaszterek összeolvasztás</w:t>
+      </w:r>
+      <w:r>
+        <w:rPr>
+          <w:lang w:eastAsia="en-US"/>
+        </w:rPr>
+        <w:t>át</w:t>
       </w:r>
       <w:r>
         <w:rPr>
@@ -11075,7 +11097,7 @@
           <w:lang w:eastAsia="en-US"/>
         </w:rPr>
       </w:pPr>
-      <w:bookmarkStart w:id="21" w:name="_Toc214821308"/>
+      <w:bookmarkStart w:id="21" w:name="_Toc215330771"/>
       <w:r>
         <w:rPr>
           <w:lang w:eastAsia="en-US"/>
@@ -12309,7 +12331,7 @@
           <w:lang w:eastAsia="en-US"/>
         </w:rPr>
       </w:pPr>
-      <w:bookmarkStart w:id="22" w:name="_Toc214821309"/>
+      <w:bookmarkStart w:id="22" w:name="_Toc215330772"/>
       <w:r>
         <w:rPr>
           <w:lang w:eastAsia="en-US"/>
@@ -14140,7 +14162,7 @@
       <w:pPr>
         <w:pStyle w:val="Cmsor1"/>
       </w:pPr>
-      <w:bookmarkStart w:id="23" w:name="_Toc214821310"/>
+      <w:bookmarkStart w:id="23" w:name="_Toc215330773"/>
       <w:r>
         <w:lastRenderedPageBreak/>
         <w:t xml:space="preserve">4 </w:t>
@@ -14158,7 +14180,7 @@
           <w:numId w:val="0"/>
         </w:numPr>
       </w:pPr>
-      <w:bookmarkStart w:id="24" w:name="_Toc214821311"/>
+      <w:bookmarkStart w:id="24" w:name="_Toc215330774"/>
       <w:r>
         <w:t xml:space="preserve">4.1 </w:t>
       </w:r>
@@ -14412,7 +14434,7 @@
           <w:numId w:val="0"/>
         </w:numPr>
       </w:pPr>
-      <w:bookmarkStart w:id="25" w:name="_Toc214821312"/>
+      <w:bookmarkStart w:id="25" w:name="_Toc215330775"/>
       <w:r>
         <w:t xml:space="preserve">4.2 </w:t>
       </w:r>
@@ -15135,9 +15157,15 @@
       </w:r>
       <w:proofErr w:type="spellStart"/>
       <w:r>
-        <w:t>chunkszintű</w:t>
-      </w:r>
-      <w:proofErr w:type="spellEnd"/>
+        <w:t>chunk</w:t>
+      </w:r>
+      <w:proofErr w:type="spellEnd"/>
+      <w:r>
+        <w:t>-</w:t>
+      </w:r>
+      <w:r>
+        <w:t>szintű</w:t>
+      </w:r>
       <w:r>
         <w:t xml:space="preserve"> </w:t>
       </w:r>
@@ -15164,7 +15192,7 @@
           <w:numId w:val="0"/>
         </w:numPr>
       </w:pPr>
-      <w:bookmarkStart w:id="26" w:name="_Toc214821313"/>
+      <w:bookmarkStart w:id="26" w:name="_Toc215330776"/>
       <w:r>
         <w:t xml:space="preserve">4.3 </w:t>
       </w:r>
@@ -15458,7 +15486,7 @@
       <w:pPr>
         <w:pStyle w:val="Cmsor1"/>
       </w:pPr>
-      <w:bookmarkStart w:id="27" w:name="_Toc214821314"/>
+      <w:bookmarkStart w:id="27" w:name="_Toc215330777"/>
       <w:r>
         <w:lastRenderedPageBreak/>
         <w:t xml:space="preserve">5 </w:t>
@@ -15476,7 +15504,7 @@
           <w:numId w:val="0"/>
         </w:numPr>
       </w:pPr>
-      <w:bookmarkStart w:id="28" w:name="_Toc214821315"/>
+      <w:bookmarkStart w:id="28" w:name="_Toc215330778"/>
       <w:r>
         <w:t xml:space="preserve">5.1 </w:t>
       </w:r>
@@ -16350,34 +16378,37 @@
         <w:t>) függvényével</w:t>
       </w:r>
       <w:r>
+        <w:t xml:space="preserve"> </w:t>
+      </w:r>
+      <w:r>
+        <w:fldChar w:fldCharType="begin"/>
+      </w:r>
+      <w:r>
+        <w:instrText xml:space="preserve"> REF _Ref212148116 \r \h </w:instrText>
+      </w:r>
+      <w:r>
+        <w:fldChar w:fldCharType="separate"/>
+      </w:r>
+      <w:r>
+        <w:rPr>
+          <w:cs/>
+        </w:rPr>
+        <w:t>‎</w:t>
+      </w:r>
+      <w:r>
+        <w:t>[17]</w:t>
+      </w:r>
+      <w:r>
+        <w:fldChar w:fldCharType="end"/>
+      </w:r>
+      <w:r>
         <w:t>.</w:t>
       </w:r>
       <w:r>
         <w:t xml:space="preserve"> </w:t>
       </w:r>
       <w:r>
-        <w:fldChar w:fldCharType="begin"/>
-      </w:r>
-      <w:r>
-        <w:instrText xml:space="preserve"> REF _Ref212148116 \r \h </w:instrText>
-      </w:r>
-      <w:r>
-        <w:fldChar w:fldCharType="separate"/>
-      </w:r>
-      <w:r>
-        <w:rPr>
-          <w:cs/>
-        </w:rPr>
-        <w:t>‎</w:t>
-      </w:r>
-      <w:r>
-        <w:t>[17]</w:t>
-      </w:r>
-      <w:r>
-        <w:fldChar w:fldCharType="end"/>
-      </w:r>
-      <w:r>
-        <w:t xml:space="preserve"> A választott dimenziószám 500 volt, és 200, 300, 400, 500 és 800 klaszterből álló, adathalmazokat készítettem, majd ezen adathalmazok mindegyikén kiértékeltem a három </w:t>
+        <w:t xml:space="preserve">A választott dimenziószám 500 volt, és 200, 300, 400, 500 és 800 klaszterből álló, adathalmazokat készítettem, majd ezen adathalmazok mindegyikén kiértékeltem a három </w:t>
       </w:r>
       <w:proofErr w:type="spellStart"/>
       <w:r>
@@ -18501,7 +18532,7 @@
           <w:numId w:val="0"/>
         </w:numPr>
       </w:pPr>
-      <w:bookmarkStart w:id="29" w:name="_Toc214821316"/>
+      <w:bookmarkStart w:id="29" w:name="_Toc215330779"/>
       <w:r>
         <w:t xml:space="preserve">5.2 </w:t>
       </w:r>
@@ -19161,11 +19192,17 @@
       </w:r>
       <w:proofErr w:type="spellStart"/>
       <w:r>
-        <w:t>KMeans-sel</w:t>
-      </w:r>
-      <w:proofErr w:type="spellEnd"/>
-      <w:r>
-        <w:t xml:space="preserve"> 500 klaszterbe soroltam.</w:t>
+        <w:t>KMeans</w:t>
+      </w:r>
+      <w:proofErr w:type="spellEnd"/>
+      <w:r>
+        <w:t>-s</w:t>
+      </w:r>
+      <w:r>
+        <w:t>z</w:t>
+      </w:r>
+      <w:r>
+        <w:t>el 500 klaszterbe soroltam.</w:t>
       </w:r>
     </w:p>
     <w:p>
@@ -25105,13 +25142,11 @@
         <w:t xml:space="preserve"> HNSW</w:t>
       </w:r>
       <w:r>
-        <w:t>-</w:t>
-      </w:r>
-      <w:proofErr w:type="spellStart"/>
-      <w:r>
-        <w:t>ra</w:t>
-      </w:r>
-      <w:proofErr w:type="spellEnd"/>
+        <w:t>-r</w:t>
+      </w:r>
+      <w:r>
+        <w:t>e</w:t>
+      </w:r>
       <w:r>
         <w:t xml:space="preserve"> épülő megoldás nagyon gyors </w:t>
       </w:r>
@@ -25437,7 +25472,7 @@
           <w:numId w:val="0"/>
         </w:numPr>
       </w:pPr>
-      <w:bookmarkStart w:id="30" w:name="_Toc214821317"/>
+      <w:bookmarkStart w:id="30" w:name="_Toc215330780"/>
       <w:r>
         <w:t xml:space="preserve">5.3 Online </w:t>
       </w:r>
@@ -25808,7 +25843,10 @@
       </w:r>
       <w:proofErr w:type="spellEnd"/>
       <w:r>
-        <w:t xml:space="preserve"> szintű metrikák ugyanúgy kerültek kiszámításra, mint azt az előző alfejezetben bővebben </w:t>
+        <w:t>-</w:t>
+      </w:r>
+      <w:r>
+        <w:t xml:space="preserve">szintű metrikák ugyanúgy kerültek kiszámításra, mint azt az előző alfejezetben bővebben </w:t>
       </w:r>
       <w:r>
         <w:t xml:space="preserve">is </w:t>
@@ -26411,12 +26449,15 @@
       </w:r>
       <w:proofErr w:type="spellStart"/>
       <w:r>
-        <w:t>MiniBatchKMeans</w:t>
-      </w:r>
-      <w:proofErr w:type="spellEnd"/>
-      <w:r>
-        <w:t>-hoz</w:t>
-      </w:r>
+        <w:t>MiniBatchKMeans-h</w:t>
+      </w:r>
+      <w:r>
+        <w:t>e</w:t>
+      </w:r>
+      <w:r>
+        <w:t>z</w:t>
+      </w:r>
+      <w:proofErr w:type="spellEnd"/>
       <w:r>
         <w:t>,</w:t>
       </w:r>
@@ -26430,10 +26471,16 @@
       <w:r>
         <w:t>KMeans</w:t>
       </w:r>
-      <w:proofErr w:type="spellEnd"/>
-      <w:r>
-        <w:t>-hoz</w:t>
-      </w:r>
+      <w:r>
+        <w:t>-h</w:t>
+      </w:r>
+      <w:r>
+        <w:t>e</w:t>
+      </w:r>
+      <w:r>
+        <w:t>z</w:t>
+      </w:r>
+      <w:proofErr w:type="spellEnd"/>
       <w:r>
         <w:t xml:space="preserve">, illetve a FAISS </w:t>
       </w:r>
@@ -26661,7 +26708,7 @@
       </w:r>
       <w:proofErr w:type="spellEnd"/>
       <w:r>
-        <w:t xml:space="preserve"> alapú szeletelés gyakran figyelmen kívül hagyja a természetes szemantikai határokat, ami a leképezett vektortérben torzulásokhoz vezethet.</w:t>
+        <w:t xml:space="preserve"> alapú szeletelés gyakran figyelmen kívül hagyja a természetes szemantikai határokat, ami a leképzett vektortérben torzulásokhoz vezethet.</w:t>
       </w:r>
     </w:p>
     <w:p>
@@ -26765,7 +26812,7 @@
       <w:pPr>
         <w:pStyle w:val="Cmsor1"/>
       </w:pPr>
-      <w:bookmarkStart w:id="31" w:name="_Toc214821318"/>
+      <w:bookmarkStart w:id="31" w:name="_Toc215330781"/>
       <w:r>
         <w:lastRenderedPageBreak/>
         <w:t xml:space="preserve">6 Összegzés </w:t>
@@ -26825,7 +26872,19 @@
         <w:rPr>
           <w:lang w:eastAsia="en-US"/>
         </w:rPr>
-        <w:t xml:space="preserve"> rendszerek a természetesnyelv-feldolgozás és a tudásalapú mesterséges intelligencia egyik legfontosabb fejlődési irányát képviselik, ahol a generatív és a visszakereső komponensek szoros </w:t>
+        <w:t xml:space="preserve"> rendszerek a természetes</w:t>
+      </w:r>
+      <w:r>
+        <w:rPr>
+          <w:lang w:eastAsia="en-US"/>
+        </w:rPr>
+        <w:t xml:space="preserve"> </w:t>
+      </w:r>
+      <w:r>
+        <w:rPr>
+          <w:lang w:eastAsia="en-US"/>
+        </w:rPr>
+        <w:t xml:space="preserve">nyelvfeldolgozás és a tudásalapú mesterséges intelligencia egyik legfontosabb fejlődési irányát képviselik, ahol a generatív és a visszakereső komponensek szoros </w:t>
       </w:r>
       <w:r>
         <w:rPr>
@@ -27536,14 +27595,26 @@
         <w:rPr>
           <w:lang w:eastAsia="en-US"/>
         </w:rPr>
-        <w:t>MiniBatchKMeans-szal</w:t>
-      </w:r>
-      <w:proofErr w:type="spellEnd"/>
-      <w:r>
-        <w:rPr>
-          <w:lang w:eastAsia="en-US"/>
-        </w:rPr>
-        <w:t xml:space="preserve"> szemben, és képes sokkal gyorsabban integrálni az új dokumentumokat a klaszterek közé, mint a klasszikus </w:t>
+        <w:t>MiniBatchKMeans</w:t>
+      </w:r>
+      <w:proofErr w:type="spellEnd"/>
+      <w:r>
+        <w:rPr>
+          <w:lang w:eastAsia="en-US"/>
+        </w:rPr>
+        <w:t>-sz</w:t>
+      </w:r>
+      <w:r>
+        <w:rPr>
+          <w:lang w:eastAsia="en-US"/>
+        </w:rPr>
+        <w:t>e</w:t>
+      </w:r>
+      <w:r>
+        <w:rPr>
+          <w:lang w:eastAsia="en-US"/>
+        </w:rPr>
+        <w:t xml:space="preserve">l szemben, és képes sokkal gyorsabban integrálni az új dokumentumokat a klaszterek közé, mint a klasszikus </w:t>
       </w:r>
       <w:proofErr w:type="spellStart"/>
       <w:r>
@@ -27797,7 +27868,7 @@
       <w:pPr>
         <w:pStyle w:val="Cmsor1"/>
       </w:pPr>
-      <w:bookmarkStart w:id="32" w:name="_Toc214821319"/>
+      <w:bookmarkStart w:id="32" w:name="_Toc215330782"/>
       <w:r>
         <w:lastRenderedPageBreak/>
         <w:t>Köszönetnyilvánítás</w:t>
@@ -27857,7 +27928,7 @@
       <w:pPr>
         <w:pStyle w:val="Fejezetcimszmozsnlkl"/>
       </w:pPr>
-      <w:bookmarkStart w:id="33" w:name="_Toc214821320"/>
+      <w:bookmarkStart w:id="33" w:name="_Toc215330783"/>
       <w:r>
         <w:lastRenderedPageBreak/>
         <w:t>Irodalomjegyzék</w:t>

</xml_diff>